<commit_message>
updated manual v0.4.0 changes
</commit_message>
<xml_diff>
--- a/osmotester/osmo-guide.docx
+++ b/osmotester/osmo-guide.docx
@@ -108,7 +108,7 @@
           <w:r>
             <w:fldChar w:fldCharType="separate"/>
           </w:r>
-          <w:hyperlink w:anchor="_Toc298239454" w:history="1">
+          <w:hyperlink w:anchor="_Toc300060544" w:history="1">
             <w:r>
               <w:rPr>
                 <w:rStyle w:val="Hyperlink"/>
@@ -136,7 +136,7 @@
                 <w:noProof/>
                 <w:webHidden/>
               </w:rPr>
-              <w:instrText xml:space="preserve"> PAGEREF _Toc298239454 \h </w:instrText>
+              <w:instrText xml:space="preserve"> PAGEREF _Toc300060544 \h </w:instrText>
             </w:r>
             <w:r>
               <w:rPr>
@@ -179,7 +179,7 @@
               <w:lang w:eastAsia="fi-FI"/>
             </w:rPr>
           </w:pPr>
-          <w:hyperlink w:anchor="_Toc298239455" w:history="1">
+          <w:hyperlink w:anchor="_Toc300060545" w:history="1">
             <w:r>
               <w:rPr>
                 <w:rStyle w:val="Hyperlink"/>
@@ -207,7 +207,7 @@
                 <w:noProof/>
                 <w:webHidden/>
               </w:rPr>
-              <w:instrText xml:space="preserve"> PAGEREF _Toc298239455 \h </w:instrText>
+              <w:instrText xml:space="preserve"> PAGEREF _Toc300060545 \h </w:instrText>
             </w:r>
             <w:r>
               <w:rPr>
@@ -250,7 +250,7 @@
               <w:lang w:eastAsia="fi-FI"/>
             </w:rPr>
           </w:pPr>
-          <w:hyperlink w:anchor="_Toc298239456" w:history="1">
+          <w:hyperlink w:anchor="_Toc300060546" w:history="1">
             <w:r>
               <w:rPr>
                 <w:rStyle w:val="Hyperlink"/>
@@ -278,7 +278,7 @@
                 <w:noProof/>
                 <w:webHidden/>
               </w:rPr>
-              <w:instrText xml:space="preserve"> PAGEREF _Toc298239456 \h </w:instrText>
+              <w:instrText xml:space="preserve"> PAGEREF _Toc300060546 \h </w:instrText>
             </w:r>
             <w:r>
               <w:rPr>
@@ -321,7 +321,7 @@
               <w:lang w:eastAsia="fi-FI"/>
             </w:rPr>
           </w:pPr>
-          <w:hyperlink w:anchor="_Toc298239457" w:history="1">
+          <w:hyperlink w:anchor="_Toc300060547" w:history="1">
             <w:r>
               <w:rPr>
                 <w:rStyle w:val="Hyperlink"/>
@@ -349,7 +349,7 @@
                 <w:noProof/>
                 <w:webHidden/>
               </w:rPr>
-              <w:instrText xml:space="preserve"> PAGEREF _Toc298239457 \h </w:instrText>
+              <w:instrText xml:space="preserve"> PAGEREF _Toc300060547 \h </w:instrText>
             </w:r>
             <w:r>
               <w:rPr>
@@ -392,7 +392,7 @@
               <w:lang w:eastAsia="fi-FI"/>
             </w:rPr>
           </w:pPr>
-          <w:hyperlink w:anchor="_Toc298239458" w:history="1">
+          <w:hyperlink w:anchor="_Toc300060548" w:history="1">
             <w:r>
               <w:rPr>
                 <w:rStyle w:val="Hyperlink"/>
@@ -420,7 +420,7 @@
                 <w:noProof/>
                 <w:webHidden/>
               </w:rPr>
-              <w:instrText xml:space="preserve"> PAGEREF _Toc298239458 \h </w:instrText>
+              <w:instrText xml:space="preserve"> PAGEREF _Toc300060548 \h </w:instrText>
             </w:r>
             <w:r>
               <w:rPr>
@@ -463,7 +463,7 @@
               <w:lang w:eastAsia="fi-FI"/>
             </w:rPr>
           </w:pPr>
-          <w:hyperlink w:anchor="_Toc298239459" w:history="1">
+          <w:hyperlink w:anchor="_Toc300060549" w:history="1">
             <w:r>
               <w:rPr>
                 <w:rStyle w:val="Hyperlink"/>
@@ -491,7 +491,7 @@
                 <w:noProof/>
                 <w:webHidden/>
               </w:rPr>
-              <w:instrText xml:space="preserve"> PAGEREF _Toc298239459 \h </w:instrText>
+              <w:instrText xml:space="preserve"> PAGEREF _Toc300060549 \h </w:instrText>
             </w:r>
             <w:r>
               <w:rPr>
@@ -511,7 +511,7 @@
                 <w:noProof/>
                 <w:webHidden/>
               </w:rPr>
-              <w:t>12</w:t>
+              <w:t>13</w:t>
             </w:r>
             <w:r>
               <w:rPr>
@@ -534,7 +534,7 @@
               <w:lang w:eastAsia="fi-FI"/>
             </w:rPr>
           </w:pPr>
-          <w:hyperlink w:anchor="_Toc298239460" w:history="1">
+          <w:hyperlink w:anchor="_Toc300060550" w:history="1">
             <w:r>
               <w:rPr>
                 <w:rStyle w:val="Hyperlink"/>
@@ -562,7 +562,7 @@
                 <w:noProof/>
                 <w:webHidden/>
               </w:rPr>
-              <w:instrText xml:space="preserve"> PAGEREF _Toc298239460 \h </w:instrText>
+              <w:instrText xml:space="preserve"> PAGEREF _Toc300060550 \h </w:instrText>
             </w:r>
             <w:r>
               <w:rPr>
@@ -582,7 +582,7 @@
                 <w:noProof/>
                 <w:webHidden/>
               </w:rPr>
-              <w:t>12</w:t>
+              <w:t>13</w:t>
             </w:r>
             <w:r>
               <w:rPr>
@@ -605,7 +605,7 @@
               <w:lang w:eastAsia="fi-FI"/>
             </w:rPr>
           </w:pPr>
-          <w:hyperlink w:anchor="_Toc298239461" w:history="1">
+          <w:hyperlink w:anchor="_Toc300060551" w:history="1">
             <w:r>
               <w:rPr>
                 <w:rStyle w:val="Hyperlink"/>
@@ -633,7 +633,7 @@
                 <w:noProof/>
                 <w:webHidden/>
               </w:rPr>
-              <w:instrText xml:space="preserve"> PAGEREF _Toc298239461 \h </w:instrText>
+              <w:instrText xml:space="preserve"> PAGEREF _Toc300060551 \h </w:instrText>
             </w:r>
             <w:r>
               <w:rPr>
@@ -653,7 +653,7 @@
                 <w:noProof/>
                 <w:webHidden/>
               </w:rPr>
-              <w:t>12</w:t>
+              <w:t>13</w:t>
             </w:r>
             <w:r>
               <w:rPr>
@@ -696,7 +696,7 @@
           <w:lang w:val="en-US"/>
         </w:rPr>
       </w:pPr>
-      <w:bookmarkStart w:id="0" w:name="_Toc298239454"/>
+      <w:bookmarkStart w:id="0" w:name="_Toc300060544"/>
       <w:r>
         <w:rPr>
           <w:lang w:val="en-US"/>
@@ -797,7 +797,7 @@
           <w:lang w:val="en-US"/>
         </w:rPr>
       </w:pPr>
-      <w:bookmarkStart w:id="1" w:name="_Toc298239455"/>
+      <w:bookmarkStart w:id="1" w:name="_Toc300060545"/>
       <w:r>
         <w:rPr>
           <w:lang w:val="en-US"/>
@@ -877,6 +877,7 @@
           <w:hyperlink w:anchor="Utting2007" w:history="1">
             <w:r>
               <w:rPr>
+                <w:rStyle w:val="Header"/>
                 <w:noProof/>
                 <w:lang w:val="en-US"/>
               </w:rPr>
@@ -1009,7 +1010,7 @@
           <v:shape id="_x0000_i1025" type="#_x0000_t75" style="width:203.25pt;height:103.5pt" o:ole="">
             <v:imagedata r:id="rId9" o:title=""/>
           </v:shape>
-          <o:OLEObject Type="Embed" ProgID="Visio.Drawing.11" ShapeID="_x0000_i1025" DrawAspect="Content" ObjectID="_1372362013" r:id="rId10"/>
+          <o:OLEObject Type="Embed" ProgID="Visio.Drawing.11" ShapeID="_x0000_i1025" DrawAspect="Content" ObjectID="_1373802486" r:id="rId10"/>
         </w:object>
       </w:r>
     </w:p>
@@ -2133,8 +2134,24 @@
           <w:rFonts w:ascii="Courier New" w:hAnsi="Courier New" w:cs="Courier New"/>
           <w:lang w:val="en-US"/>
         </w:rPr>
-        <w:t xml:space="preserve">  @Before</w:t>
-      </w:r>
+        <w:t xml:space="preserve">  @</w:t>
+      </w:r>
+      <w:proofErr w:type="spellStart"/>
+      <w:r>
+        <w:rPr>
+          <w:rFonts w:ascii="Courier New" w:hAnsi="Courier New" w:cs="Courier New"/>
+          <w:lang w:val="en-US"/>
+        </w:rPr>
+        <w:t>Before</w:t>
+      </w:r>
+      <w:r>
+        <w:rPr>
+          <w:rFonts w:ascii="Courier New" w:hAnsi="Courier New" w:cs="Courier New"/>
+          <w:lang w:val="en-US"/>
+        </w:rPr>
+        <w:t>Test</w:t>
+      </w:r>
+      <w:proofErr w:type="spellEnd"/>
     </w:p>
     <w:p>
       <w:pPr>
@@ -3749,7 +3766,14 @@
           <w:rFonts w:ascii="Courier New" w:hAnsi="Courier New" w:cs="Courier New"/>
           <w:lang w:val="en-US"/>
         </w:rPr>
-        <w:t>EndCondition</w:t>
+        <w:t>End</w:t>
+      </w:r>
+      <w:r>
+        <w:rPr>
+          <w:rFonts w:ascii="Courier New" w:hAnsi="Courier New" w:cs="Courier New"/>
+          <w:lang w:val="en-US"/>
+        </w:rPr>
+        <w:t>State</w:t>
       </w:r>
       <w:proofErr w:type="spellEnd"/>
     </w:p>
@@ -3906,7 +3930,14 @@
           <w:rFonts w:ascii="Courier New" w:hAnsi="Courier New" w:cs="Courier New"/>
           <w:lang w:val="en-US"/>
         </w:rPr>
-        <w:t xml:space="preserve">  @Oracle</w:t>
+        <w:t xml:space="preserve">  @</w:t>
+      </w:r>
+      <w:r>
+        <w:rPr>
+          <w:rFonts w:ascii="Courier New" w:hAnsi="Courier New" w:cs="Courier New"/>
+          <w:lang w:val="en-US"/>
+        </w:rPr>
+        <w:t>Post</w:t>
       </w:r>
     </w:p>
     <w:p>
@@ -4721,25 +4752,19 @@
         <w:rPr>
           <w:lang w:val="en-US"/>
         </w:rPr>
-        <w:t>@Oracle</w:t>
-      </w:r>
-      <w:r>
-        <w:rPr>
-          <w:lang w:val="en-US"/>
-        </w:rPr>
-        <w:t>:</w:t>
-      </w:r>
-      <w:r>
-        <w:rPr>
-          <w:lang w:val="en-US"/>
-        </w:rPr>
-        <w:t xml:space="preserve"> </w:t>
-      </w:r>
-      <w:r>
-        <w:rPr>
-          <w:lang w:val="en-US"/>
-        </w:rPr>
-        <w:t>Defines a check that is evaluated after an associated transition is taken.</w:t>
+        <w:t xml:space="preserve">@Pre: Defines a </w:t>
+      </w:r>
+      <w:r>
+        <w:rPr>
+          <w:lang w:val="en-US"/>
+        </w:rPr>
+        <w:t>method that is executed before associated transitions</w:t>
+      </w:r>
+      <w:r>
+        <w:rPr>
+          <w:lang w:val="en-US"/>
+        </w:rPr>
+        <w:t>.</w:t>
       </w:r>
     </w:p>
     <w:p>
@@ -4758,34 +4783,31 @@
         <w:rPr>
           <w:lang w:val="en-US"/>
         </w:rPr>
-        <w:lastRenderedPageBreak/>
-        <w:t>@</w:t>
-      </w:r>
-      <w:proofErr w:type="spellStart"/>
-      <w:r>
-        <w:rPr>
-          <w:lang w:val="en-US"/>
-        </w:rPr>
-        <w:t>EndCondition</w:t>
-      </w:r>
-      <w:proofErr w:type="spellEnd"/>
-      <w:r>
-        <w:rPr>
-          <w:lang w:val="en-US"/>
-        </w:rPr>
-        <w:t>:</w:t>
-      </w:r>
-      <w:r>
-        <w:rPr>
-          <w:lang w:val="en-US"/>
-        </w:rPr>
-        <w:t xml:space="preserve"> </w:t>
-      </w:r>
-      <w:r>
-        <w:rPr>
-          <w:lang w:val="en-US"/>
-        </w:rPr>
-        <w:t>Defines a check that when it returns true it causes the current test generation to stop and the generation to continue with the next test in the suite.</w:t>
+        <w:t>@P</w:t>
+      </w:r>
+      <w:r>
+        <w:rPr>
+          <w:lang w:val="en-US"/>
+        </w:rPr>
+        <w:t>ost</w:t>
+      </w:r>
+      <w:r>
+        <w:rPr>
+          <w:lang w:val="en-US"/>
+        </w:rPr>
+        <w:t xml:space="preserve">: Defines a </w:t>
+      </w:r>
+      <w:r>
+        <w:rPr>
+          <w:lang w:val="en-US"/>
+        </w:rPr>
+        <w:t>method that is executed after associated transitions</w:t>
+      </w:r>
+      <w:r>
+        <w:rPr>
+          <w:lang w:val="en-US"/>
+        </w:rPr>
+        <w:t>.</w:t>
       </w:r>
     </w:p>
     <w:p>
@@ -4804,6 +4826,7 @@
         <w:rPr>
           <w:lang w:val="en-US"/>
         </w:rPr>
+        <w:lastRenderedPageBreak/>
         <w:t>@</w:t>
       </w:r>
       <w:proofErr w:type="spellStart"/>
@@ -4811,28 +4834,32 @@
         <w:rPr>
           <w:lang w:val="en-US"/>
         </w:rPr>
-        <w:t>EndState</w:t>
-      </w:r>
-      <w:proofErr w:type="spellEnd"/>
-      <w:r>
-        <w:rPr>
-          <w:lang w:val="en-US"/>
-        </w:rPr>
-        <w:t xml:space="preserve">: Defines a check that needs to return true to allow for test generation to stop. Once a test generation algorithm has signaled test generation to stop, it continues until </w:t>
-      </w:r>
-      <w:proofErr w:type="gramStart"/>
-      <w:r>
-        <w:rPr>
-          <w:lang w:val="en-US"/>
-        </w:rPr>
-        <w:t>this returns</w:t>
-      </w:r>
-      <w:proofErr w:type="gramEnd"/>
-      <w:r>
-        <w:rPr>
-          <w:lang w:val="en-US"/>
-        </w:rPr>
-        <w:t xml:space="preserve"> true.</w:t>
+        <w:t>End</w:t>
+      </w:r>
+      <w:r>
+        <w:rPr>
+          <w:lang w:val="en-US"/>
+        </w:rPr>
+        <w:t>State</w:t>
+      </w:r>
+      <w:proofErr w:type="spellEnd"/>
+      <w:r>
+        <w:rPr>
+          <w:lang w:val="en-US"/>
+        </w:rPr>
+        <w:t>:</w:t>
+      </w:r>
+      <w:r>
+        <w:rPr>
+          <w:lang w:val="en-US"/>
+        </w:rPr>
+        <w:t xml:space="preserve"> </w:t>
+      </w:r>
+      <w:r>
+        <w:rPr>
+          <w:lang w:val="en-US"/>
+        </w:rPr>
+        <w:t>Defines a check that when it returns true it causes the current test generation to stop and the generation to continue with the next test in the suite.</w:t>
       </w:r>
     </w:p>
     <w:p>
@@ -4851,25 +4878,43 @@
         <w:rPr>
           <w:lang w:val="en-US"/>
         </w:rPr>
-        <w:t>@Before</w:t>
-      </w:r>
-      <w:r>
-        <w:rPr>
-          <w:lang w:val="en-US"/>
-        </w:rPr>
-        <w:t>:</w:t>
-      </w:r>
-      <w:r>
-        <w:rPr>
-          <w:lang w:val="en-US"/>
-        </w:rPr>
-        <w:t xml:space="preserve"> </w:t>
-      </w:r>
-      <w:r>
-        <w:rPr>
-          <w:lang w:val="en-US"/>
-        </w:rPr>
-        <w:t>Called before a test case is generated.</w:t>
+        <w:t>@</w:t>
+      </w:r>
+      <w:proofErr w:type="spellStart"/>
+      <w:r>
+        <w:rPr>
+          <w:lang w:val="en-US"/>
+        </w:rPr>
+        <w:t>End</w:t>
+      </w:r>
+      <w:r>
+        <w:rPr>
+          <w:lang w:val="en-US"/>
+        </w:rPr>
+        <w:t>Condition</w:t>
+      </w:r>
+      <w:bookmarkStart w:id="4" w:name="_GoBack"/>
+      <w:bookmarkEnd w:id="4"/>
+      <w:proofErr w:type="spellEnd"/>
+      <w:r>
+        <w:rPr>
+          <w:lang w:val="en-US"/>
+        </w:rPr>
+        <w:t xml:space="preserve">: Defines a check that needs to return true to allow for test generation to stop. Once a test generation algorithm has signaled test generation to stop, it continues until </w:t>
+      </w:r>
+      <w:proofErr w:type="gramStart"/>
+      <w:r>
+        <w:rPr>
+          <w:lang w:val="en-US"/>
+        </w:rPr>
+        <w:t>this returns</w:t>
+      </w:r>
+      <w:proofErr w:type="gramEnd"/>
+      <w:r>
+        <w:rPr>
+          <w:lang w:val="en-US"/>
+        </w:rPr>
+        <w:t xml:space="preserve"> true.</w:t>
       </w:r>
     </w:p>
     <w:p>
@@ -4888,8 +4933,22 @@
         <w:rPr>
           <w:lang w:val="en-US"/>
         </w:rPr>
-        <w:t>@After</w:t>
-      </w:r>
+        <w:t>@</w:t>
+      </w:r>
+      <w:proofErr w:type="spellStart"/>
+      <w:r>
+        <w:rPr>
+          <w:lang w:val="en-US"/>
+        </w:rPr>
+        <w:t>Before</w:t>
+      </w:r>
+      <w:r>
+        <w:rPr>
+          <w:lang w:val="en-US"/>
+        </w:rPr>
+        <w:t>Test</w:t>
+      </w:r>
+      <w:proofErr w:type="spellEnd"/>
       <w:r>
         <w:rPr>
           <w:lang w:val="en-US"/>
@@ -4906,7 +4965,7 @@
         <w:rPr>
           <w:lang w:val="en-US"/>
         </w:rPr>
-        <w:t>Called after a test case generation has finished.</w:t>
+        <w:t>Called before a test case is generated.</w:t>
       </w:r>
     </w:p>
     <w:p>
@@ -4932,7 +4991,13 @@
         <w:rPr>
           <w:lang w:val="en-US"/>
         </w:rPr>
-        <w:t>BeforeSuite</w:t>
+        <w:t>After</w:t>
+      </w:r>
+      <w:r>
+        <w:rPr>
+          <w:lang w:val="en-US"/>
+        </w:rPr>
+        <w:t>Test</w:t>
       </w:r>
       <w:proofErr w:type="spellEnd"/>
       <w:r>
@@ -4951,7 +5016,7 @@
         <w:rPr>
           <w:lang w:val="en-US"/>
         </w:rPr>
-        <w:t>Called before any test cases in the test suite are generated.</w:t>
+        <w:t>Called after a test case generation has finished.</w:t>
       </w:r>
     </w:p>
     <w:p>
@@ -4977,7 +5042,7 @@
         <w:rPr>
           <w:lang w:val="en-US"/>
         </w:rPr>
-        <w:t>AfterSuite</w:t>
+        <w:t>BeforeSuite</w:t>
       </w:r>
       <w:proofErr w:type="spellEnd"/>
       <w:r>
@@ -4996,7 +5061,7 @@
         <w:rPr>
           <w:lang w:val="en-US"/>
         </w:rPr>
-        <w:t>Called after all test cases in the test suite have been generated.</w:t>
+        <w:t>Called before any test cases in the test suite are generated.</w:t>
       </w:r>
     </w:p>
     <w:p>
@@ -5022,14 +5087,26 @@
         <w:rPr>
           <w:lang w:val="en-US"/>
         </w:rPr>
-        <w:t>RequirementsField</w:t>
-      </w:r>
-      <w:proofErr w:type="spellEnd"/>
-      <w:r>
-        <w:rPr>
-          <w:lang w:val="en-US"/>
-        </w:rPr>
-        <w:t>: Defines a field that holds a test requirements object.</w:t>
+        <w:t>AfterSuite</w:t>
+      </w:r>
+      <w:proofErr w:type="spellEnd"/>
+      <w:r>
+        <w:rPr>
+          <w:lang w:val="en-US"/>
+        </w:rPr>
+        <w:t>:</w:t>
+      </w:r>
+      <w:r>
+        <w:rPr>
+          <w:lang w:val="en-US"/>
+        </w:rPr>
+        <w:t xml:space="preserve"> </w:t>
+      </w:r>
+      <w:r>
+        <w:rPr>
+          <w:lang w:val="en-US"/>
+        </w:rPr>
+        <w:t>Called after all test cases in the test suite have been generated.</w:t>
       </w:r>
     </w:p>
     <w:p>
@@ -5055,6 +5132,39 @@
         <w:rPr>
           <w:lang w:val="en-US"/>
         </w:rPr>
+        <w:t>RequirementsField</w:t>
+      </w:r>
+      <w:proofErr w:type="spellEnd"/>
+      <w:r>
+        <w:rPr>
+          <w:lang w:val="en-US"/>
+        </w:rPr>
+        <w:t>: Defines a field that holds a test requirements object.</w:t>
+      </w:r>
+    </w:p>
+    <w:p>
+      <w:pPr>
+        <w:pStyle w:val="ListParagraph"/>
+        <w:numPr>
+          <w:ilvl w:val="0"/>
+          <w:numId w:val="1"/>
+        </w:numPr>
+        <w:jc w:val="both"/>
+        <w:rPr>
+          <w:lang w:val="en-US"/>
+        </w:rPr>
+      </w:pPr>
+      <w:r>
+        <w:rPr>
+          <w:lang w:val="en-US"/>
+        </w:rPr>
+        <w:t>@</w:t>
+      </w:r>
+      <w:proofErr w:type="spellStart"/>
+      <w:r>
+        <w:rPr>
+          <w:lang w:val="en-US"/>
+        </w:rPr>
         <w:t>TestSuiteField</w:t>
       </w:r>
       <w:proofErr w:type="spellEnd"/>
@@ -5074,11 +5184,9 @@
           <v:shape id="_x0000_i1026" type="#_x0000_t75" style="width:160.5pt;height:430.5pt" o:ole="">
             <v:imagedata r:id="rId11" o:title=""/>
           </v:shape>
-          <o:OLEObject Type="Embed" ProgID="Visio.Drawing.11" ShapeID="_x0000_i1026" DrawAspect="Content" ObjectID="_1372362014" r:id="rId12"/>
+          <o:OLEObject Type="Embed" ProgID="Visio.Drawing.11" ShapeID="_x0000_i1026" DrawAspect="Content" ObjectID="_1373802487" r:id="rId12"/>
         </w:object>
       </w:r>
-      <w:bookmarkStart w:id="4" w:name="_GoBack"/>
-      <w:bookmarkEnd w:id="4"/>
     </w:p>
     <w:p>
       <w:pPr>
@@ -5644,6 +5752,59 @@
     </w:p>
     <w:p>
       <w:pPr>
+        <w:pStyle w:val="ListParagraph"/>
+        <w:numPr>
+          <w:ilvl w:val="0"/>
+          <w:numId w:val="2"/>
+        </w:numPr>
+        <w:jc w:val="both"/>
+        <w:rPr>
+          <w:lang w:val="en-US"/>
+        </w:rPr>
+      </w:pPr>
+      <w:r>
+        <w:rPr>
+          <w:lang w:val="en-US"/>
+        </w:rPr>
+        <w:t xml:space="preserve">@Variable: </w:t>
+      </w:r>
+      <w:r>
+        <w:rPr>
+          <w:lang w:val="en-US"/>
+        </w:rPr>
+        <w:t xml:space="preserve">Field can be of any type. If it implements the </w:t>
+      </w:r>
+      <w:proofErr w:type="spellStart"/>
+      <w:r>
+        <w:rPr>
+          <w:lang w:val="en-US"/>
+        </w:rPr>
+        <w:t>VariableValue</w:t>
+      </w:r>
+      <w:proofErr w:type="spellEnd"/>
+      <w:r>
+        <w:rPr>
+          <w:lang w:val="en-US"/>
+        </w:rPr>
+        <w:t xml:space="preserve"> interface, the value returned by the </w:t>
+      </w:r>
+      <w:proofErr w:type="gramStart"/>
+      <w:r>
+        <w:rPr>
+          <w:lang w:val="en-US"/>
+        </w:rPr>
+        <w:t>value(</w:t>
+      </w:r>
+      <w:proofErr w:type="gramEnd"/>
+      <w:r>
+        <w:rPr>
+          <w:lang w:val="en-US"/>
+        </w:rPr>
+        <w:t>) method is stored.</w:t>
+      </w:r>
+    </w:p>
+    <w:p>
+      <w:pPr>
         <w:jc w:val="both"/>
         <w:rPr>
           <w:lang w:val="en-US"/>
@@ -6175,14 +6336,14 @@
         <w:rPr>
           <w:lang w:val="en-US"/>
         </w:rPr>
-        <w:t xml:space="preserve"> are forbidden. The set of enabled transitions are identified by the associated guard statements that return true at a given time. From this set of enabled transitions the enabled test </w:t>
+        <w:t xml:space="preserve"> are forbidden. The set of enabled transitions are identified by the associated </w:t>
       </w:r>
       <w:r>
         <w:rPr>
           <w:lang w:val="en-US"/>
         </w:rPr>
         <w:lastRenderedPageBreak/>
-        <w:t xml:space="preserve">generation algorithm then picks one to be executed as the next test step. </w:t>
+        <w:t xml:space="preserve">guard statements that return true at a given time. From this set of enabled transitions the enabled test generation algorithm then picks one to be executed as the next test step. </w:t>
       </w:r>
       <w:r>
         <w:rPr>
@@ -6799,7 +6960,7 @@
           <w:lang w:val="en-US"/>
         </w:rPr>
       </w:pPr>
-      <w:bookmarkStart w:id="8" w:name="_Toc298239456"/>
+      <w:bookmarkStart w:id="8" w:name="_Toc300060546"/>
       <w:r>
         <w:rPr>
           <w:lang w:val="en-US"/>
@@ -8325,7 +8486,7 @@
           <w:lang w:val="en-US"/>
         </w:rPr>
       </w:pPr>
-      <w:bookmarkStart w:id="9" w:name="_Toc298239457"/>
+      <w:bookmarkStart w:id="9" w:name="_Toc300060547"/>
       <w:r>
         <w:rPr>
           <w:lang w:val="en-US"/>
@@ -8357,7 +8518,41 @@
         <w:rPr>
           <w:lang w:val="en-US"/>
         </w:rPr>
-        <w:t>weighted transitions and requirements.</w:t>
+        <w:t>weighted transitions</w:t>
+      </w:r>
+      <w:r>
+        <w:rPr>
+          <w:lang w:val="en-US"/>
+        </w:rPr>
+        <w:t>,</w:t>
+      </w:r>
+      <w:r>
+        <w:rPr>
+          <w:lang w:val="en-US"/>
+        </w:rPr>
+        <w:t xml:space="preserve"> requirements</w:t>
+      </w:r>
+      <w:r>
+        <w:rPr>
+          <w:lang w:val="en-US"/>
+        </w:rPr>
+        <w:t xml:space="preserve"> and state variable definitions.</w:t>
+      </w:r>
+    </w:p>
+    <w:p>
+      <w:pPr>
+        <w:jc w:val="both"/>
+        <w:rPr>
+          <w:b/>
+          <w:lang w:val="en-US"/>
+        </w:rPr>
+      </w:pPr>
+      <w:r>
+        <w:rPr>
+          <w:b/>
+          <w:lang w:val="en-US"/>
+        </w:rPr>
+        <w:t>Weighted Transitions</w:t>
       </w:r>
     </w:p>
     <w:p>
@@ -8585,6 +8780,7 @@
     </w:p>
     <w:p>
       <w:pPr>
+        <w:spacing w:before="120"/>
         <w:jc w:val="both"/>
         <w:rPr>
           <w:lang w:val="en-US"/>
@@ -8680,6 +8876,22 @@
       <w:pPr>
         <w:jc w:val="both"/>
         <w:rPr>
+          <w:b/>
+          <w:lang w:val="en-US"/>
+        </w:rPr>
+      </w:pPr>
+      <w:r>
+        <w:rPr>
+          <w:b/>
+          <w:lang w:val="en-US"/>
+        </w:rPr>
+        <w:t>Requirements</w:t>
+      </w:r>
+    </w:p>
+    <w:p>
+      <w:pPr>
+        <w:jc w:val="both"/>
+        <w:rPr>
           <w:lang w:val="en-US"/>
         </w:rPr>
       </w:pPr>
@@ -9239,6 +9451,7 @@
           <w:rFonts w:ascii="Courier New" w:hAnsi="Courier New" w:cs="Courier New"/>
           <w:lang w:val="en-US"/>
         </w:rPr>
+        <w:lastRenderedPageBreak/>
         <w:t xml:space="preserve">    </w:t>
       </w:r>
       <w:proofErr w:type="gramStart"/>
@@ -9455,7 +9668,6 @@
           <w:rFonts w:ascii="Courier New" w:hAnsi="Courier New" w:cs="Courier New"/>
           <w:lang w:val="en-US"/>
         </w:rPr>
-        <w:lastRenderedPageBreak/>
         <w:t xml:space="preserve">  }</w:t>
       </w:r>
     </w:p>
@@ -9477,6 +9689,7 @@
     </w:p>
     <w:p>
       <w:pPr>
+        <w:spacing w:before="120"/>
         <w:jc w:val="both"/>
         <w:rPr>
           <w:lang w:val="en-US"/>
@@ -9657,16 +9870,46 @@
     </w:p>
     <w:p>
       <w:pPr>
-        <w:jc w:val="both"/>
-        <w:rPr>
-          <w:lang w:val="en-US"/>
-        </w:rPr>
-      </w:pPr>
-      <w:r>
-        <w:rPr>
-          <w:lang w:val="en-US"/>
-        </w:rPr>
-        <w:t>With this, the test suite generation will go on until the requirement is covered. Note that this can mean it going on forever if the combinations are incurred (such as length of 3 for a test case, which will never reach this state).</w:t>
+        <w:spacing w:before="120"/>
+        <w:jc w:val="both"/>
+        <w:rPr>
+          <w:lang w:val="en-US"/>
+        </w:rPr>
+      </w:pPr>
+      <w:r>
+        <w:rPr>
+          <w:lang w:val="en-US"/>
+        </w:rPr>
+        <w:t xml:space="preserve">With this, the test suite generation will go on until the requirement is covered. Note that this can mean it going on forever if the combinations are </w:t>
+      </w:r>
+      <w:r>
+        <w:rPr>
+          <w:lang w:val="en-US"/>
+        </w:rPr>
+        <w:t>incorrect</w:t>
+      </w:r>
+      <w:r>
+        <w:rPr>
+          <w:lang w:val="en-US"/>
+        </w:rPr>
+        <w:t xml:space="preserve"> (such as length of 3 for a test case, which will never reach this state).</w:t>
+      </w:r>
+    </w:p>
+    <w:p>
+      <w:pPr>
+        <w:spacing w:before="120"/>
+        <w:jc w:val="both"/>
+        <w:rPr>
+          <w:b/>
+          <w:lang w:val="en-US"/>
+        </w:rPr>
+      </w:pPr>
+      <w:r>
+        <w:rPr>
+          <w:b/>
+          <w:lang w:val="en-US"/>
+        </w:rPr>
+        <w:t>Composition of End Conditions</w:t>
       </w:r>
     </w:p>
     <w:p>
@@ -9927,14 +10170,42 @@
     </w:p>
     <w:p>
       <w:pPr>
-        <w:jc w:val="both"/>
-        <w:rPr>
-          <w:lang w:val="en-US"/>
-        </w:rPr>
-      </w:pPr>
-    </w:p>
-    <w:p>
-      <w:pPr>
+        <w:spacing w:before="120"/>
+        <w:jc w:val="both"/>
+        <w:rPr>
+          <w:lang w:val="en-US"/>
+        </w:rPr>
+      </w:pPr>
+    </w:p>
+    <w:p>
+      <w:pPr>
+        <w:spacing w:before="120"/>
+        <w:jc w:val="both"/>
+        <w:rPr>
+          <w:b/>
+          <w:lang w:val="en-US"/>
+        </w:rPr>
+      </w:pPr>
+      <w:r>
+        <w:rPr>
+          <w:b/>
+          <w:lang w:val="en-US"/>
+        </w:rPr>
+        <w:t xml:space="preserve">Data-Flow </w:t>
+      </w:r>
+      <w:proofErr w:type="spellStart"/>
+      <w:r>
+        <w:rPr>
+          <w:b/>
+          <w:lang w:val="en-US"/>
+        </w:rPr>
+        <w:t>Modelling</w:t>
+      </w:r>
+      <w:proofErr w:type="spellEnd"/>
+    </w:p>
+    <w:p>
+      <w:pPr>
+        <w:spacing w:before="120"/>
         <w:jc w:val="both"/>
         <w:rPr>
           <w:lang w:val="en-US"/>
@@ -10061,6 +10332,7 @@
         <w:rPr>
           <w:lang w:val="en-US"/>
         </w:rPr>
+        <w:lastRenderedPageBreak/>
         <w:t>ValueSet</w:t>
       </w:r>
       <w:proofErr w:type="spellEnd"/>
@@ -10143,59 +10415,731 @@
       <w:pPr>
         <w:jc w:val="both"/>
         <w:rPr>
-          <w:lang w:val="en-US"/>
-        </w:rPr>
-      </w:pPr>
+          <w:b/>
+          <w:lang w:val="en-US"/>
+        </w:rPr>
+      </w:pPr>
+      <w:proofErr w:type="spellStart"/>
+      <w:r>
+        <w:rPr>
+          <w:b/>
+          <w:lang w:val="en-US"/>
+        </w:rPr>
+        <w:t>BaseModel</w:t>
+      </w:r>
+      <w:proofErr w:type="spellEnd"/>
+      <w:r>
+        <w:rPr>
+          <w:b/>
+          <w:lang w:val="en-US"/>
+        </w:rPr>
+        <w:t xml:space="preserve"> Class</w:t>
+      </w:r>
+    </w:p>
+    <w:p>
+      <w:pPr>
+        <w:jc w:val="both"/>
+        <w:rPr>
+          <w:lang w:val="en-US"/>
+        </w:rPr>
+      </w:pPr>
+      <w:r>
+        <w:rPr>
+          <w:lang w:val="en-US"/>
+        </w:rPr>
+        <w:t>The code</w:t>
+      </w:r>
+      <w:r>
+        <w:rPr>
+          <w:lang w:val="en-US"/>
+        </w:rPr>
+        <w:t xml:space="preserve"> </w:t>
+      </w:r>
+      <w:r>
+        <w:rPr>
+          <w:lang w:val="en-US"/>
+        </w:rPr>
+        <w:t xml:space="preserve">base also includes a </w:t>
+      </w:r>
+      <w:proofErr w:type="spellStart"/>
+      <w:r>
+        <w:rPr>
+          <w:lang w:val="en-US"/>
+        </w:rPr>
+        <w:t>BaseModel</w:t>
+      </w:r>
+      <w:proofErr w:type="spellEnd"/>
+      <w:r>
+        <w:rPr>
+          <w:lang w:val="en-US"/>
+        </w:rPr>
+        <w:t xml:space="preserve"> class, which can be extended to provide a test model. </w:t>
+      </w:r>
+      <w:r>
+        <w:rPr>
+          <w:lang w:val="en-US"/>
+        </w:rPr>
+        <w:t>This gives access to the current test case being generated, the previous transition taken, the test case identifier, and a possibility to mark the test case as failed (for online testing) and to store the test script with the test case for optimization</w:t>
+      </w:r>
+      <w:r>
+        <w:rPr>
+          <w:lang w:val="en-US"/>
+        </w:rPr>
+        <w:t xml:space="preserve"> of test order</w:t>
+      </w:r>
+      <w:r>
+        <w:rPr>
+          <w:lang w:val="en-US"/>
+        </w:rPr>
+        <w:t xml:space="preserve"> later.</w:t>
+      </w:r>
+    </w:p>
+    <w:p>
+      <w:pPr>
+        <w:jc w:val="both"/>
+        <w:rPr>
+          <w:b/>
+          <w:lang w:val="en-US"/>
+        </w:rPr>
+      </w:pPr>
+      <w:r>
+        <w:rPr>
+          <w:b/>
+          <w:lang w:val="en-US"/>
+        </w:rPr>
+        <w:t>State Variable Identification</w:t>
+      </w:r>
+    </w:p>
+    <w:p>
+      <w:pPr>
+        <w:jc w:val="both"/>
+        <w:rPr>
+          <w:lang w:val="en-US"/>
+        </w:rPr>
+      </w:pPr>
+      <w:r>
+        <w:rPr>
+          <w:lang w:val="en-US"/>
+        </w:rPr>
+        <w:t>The @Variable annotation can be used to identify specific state variables in the model. If any</w:t>
+      </w:r>
+      <w:r>
+        <w:rPr>
+          <w:lang w:val="en-US"/>
+        </w:rPr>
+        <w:t xml:space="preserve"> m</w:t>
+      </w:r>
+      <w:r>
+        <w:rPr>
+          <w:lang w:val="en-US"/>
+        </w:rPr>
+        <w:t xml:space="preserve">odel variables are described with this annotation, </w:t>
+      </w:r>
+      <w:r>
+        <w:rPr>
+          <w:lang w:val="en-US"/>
+        </w:rPr>
+        <w:t xml:space="preserve">they will be taken by </w:t>
+      </w:r>
+      <w:proofErr w:type="spellStart"/>
+      <w:r>
+        <w:rPr>
+          <w:lang w:val="en-US"/>
+        </w:rPr>
+        <w:t>OSMOTester</w:t>
+      </w:r>
+      <w:proofErr w:type="spellEnd"/>
+      <w:r>
+        <w:rPr>
+          <w:lang w:val="en-US"/>
+        </w:rPr>
+        <w:t xml:space="preserve"> to describe the model state at different points of time. Currently </w:t>
+      </w:r>
+      <w:proofErr w:type="spellStart"/>
+      <w:r>
+        <w:rPr>
+          <w:lang w:val="en-US"/>
+        </w:rPr>
+        <w:t>OSMOTester</w:t>
+      </w:r>
+      <w:proofErr w:type="spellEnd"/>
+      <w:r>
+        <w:rPr>
+          <w:lang w:val="en-US"/>
+        </w:rPr>
+        <w:t xml:space="preserve"> will not act on them but will just store each variable value to every </w:t>
+      </w:r>
+      <w:proofErr w:type="spellStart"/>
+      <w:r>
+        <w:rPr>
+          <w:lang w:val="en-US"/>
+        </w:rPr>
+        <w:t>TestStep</w:t>
+      </w:r>
+      <w:proofErr w:type="spellEnd"/>
+      <w:r>
+        <w:rPr>
+          <w:lang w:val="en-US"/>
+        </w:rPr>
+        <w:t xml:space="preserve"> object stored in the </w:t>
+      </w:r>
+      <w:proofErr w:type="spellStart"/>
+      <w:r>
+        <w:rPr>
+          <w:lang w:val="en-US"/>
+        </w:rPr>
+        <w:t>TestSuite</w:t>
+      </w:r>
+      <w:proofErr w:type="spellEnd"/>
+      <w:r>
+        <w:rPr>
+          <w:lang w:val="en-US"/>
+        </w:rPr>
+        <w:t xml:space="preserve"> object (accessible in the model with @</w:t>
+      </w:r>
+      <w:proofErr w:type="spellStart"/>
+      <w:r>
+        <w:rPr>
+          <w:lang w:val="en-US"/>
+        </w:rPr>
+        <w:t>TestSuiteField</w:t>
+      </w:r>
+      <w:proofErr w:type="spellEnd"/>
+      <w:r>
+        <w:rPr>
+          <w:lang w:val="en-US"/>
+        </w:rPr>
+        <w:t xml:space="preserve"> annotation and directly in the test generation algorithms). </w:t>
+      </w:r>
+      <w:r>
+        <w:rPr>
+          <w:lang w:val="en-US"/>
+        </w:rPr>
+        <w:t xml:space="preserve">Each </w:t>
+      </w:r>
+      <w:proofErr w:type="spellStart"/>
+      <w:r>
+        <w:rPr>
+          <w:lang w:val="en-US"/>
+        </w:rPr>
+        <w:t>TestStep</w:t>
+      </w:r>
+      <w:proofErr w:type="spellEnd"/>
+      <w:r>
+        <w:rPr>
+          <w:lang w:val="en-US"/>
+        </w:rPr>
+        <w:t xml:space="preserve"> will then contain values for all these variables both before the transition that created the test step was taken and after the transition was taken. These values can be accessed using corresponding getter methods in the </w:t>
+      </w:r>
+      <w:proofErr w:type="spellStart"/>
+      <w:r>
+        <w:rPr>
+          <w:lang w:val="en-US"/>
+        </w:rPr>
+        <w:t>TestStep</w:t>
+      </w:r>
+      <w:proofErr w:type="spellEnd"/>
+      <w:r>
+        <w:rPr>
+          <w:lang w:val="en-US"/>
+        </w:rPr>
+        <w:t xml:space="preserve"> objects.</w:t>
+      </w:r>
+    </w:p>
+    <w:p>
+      <w:pPr>
+        <w:jc w:val="both"/>
+        <w:rPr>
+          <w:lang w:val="en-US"/>
+        </w:rPr>
+      </w:pPr>
+      <w:r>
+        <w:rPr>
+          <w:lang w:val="en-US"/>
+        </w:rPr>
+        <w:t>Similar to the values being store</w:t>
+      </w:r>
+      <w:r>
+        <w:rPr>
+          <w:lang w:val="en-US"/>
+        </w:rPr>
+        <w:t>d</w:t>
+      </w:r>
+      <w:r>
+        <w:rPr>
+          <w:lang w:val="en-US"/>
+        </w:rPr>
+        <w:t xml:space="preserve"> to the </w:t>
+      </w:r>
+      <w:proofErr w:type="spellStart"/>
+      <w:r>
+        <w:rPr>
+          <w:lang w:val="en-US"/>
+        </w:rPr>
+        <w:t>TestStep</w:t>
+      </w:r>
+      <w:proofErr w:type="spellEnd"/>
+      <w:r>
+        <w:rPr>
+          <w:lang w:val="en-US"/>
+        </w:rPr>
+        <w:t xml:space="preserve"> object, they are also provided to </w:t>
+      </w:r>
+      <w:r>
+        <w:rPr>
+          <w:lang w:val="en-US"/>
+        </w:rPr>
+        <w:t>all the @Pre and @Post methods if they are defined to have the Map&lt;String, Object&gt; parameters. In this case, the @Pre methods will get the values of the variables before the associated transition is taken and the @Post methods will get the values after the transition has been taken.</w:t>
+      </w:r>
+      <w:r>
+        <w:rPr>
+          <w:lang w:val="en-US"/>
+        </w:rPr>
+        <w:t xml:space="preserve"> The key in the map will be the field name as available through reflection (typically the field name in the source code) and the value will be the value of the object stored in the field. In case of primitives or Objects not implementing the </w:t>
+      </w:r>
+      <w:proofErr w:type="spellStart"/>
+      <w:r>
+        <w:rPr>
+          <w:lang w:val="en-US"/>
+        </w:rPr>
+        <w:t>VariableValue</w:t>
+      </w:r>
+      <w:proofErr w:type="spellEnd"/>
+      <w:r>
+        <w:rPr>
+          <w:lang w:val="en-US"/>
+        </w:rPr>
+        <w:t xml:space="preserve">, the value stored is the raw value of the field. In case the field contains an Object implementing the </w:t>
+      </w:r>
+      <w:proofErr w:type="spellStart"/>
+      <w:r>
+        <w:rPr>
+          <w:lang w:val="en-US"/>
+        </w:rPr>
+        <w:t>VariableValue</w:t>
+      </w:r>
+      <w:proofErr w:type="spellEnd"/>
+      <w:r>
+        <w:rPr>
+          <w:lang w:val="en-US"/>
+        </w:rPr>
+        <w:t xml:space="preserve"> interface, the </w:t>
+      </w:r>
+      <w:proofErr w:type="gramStart"/>
+      <w:r>
+        <w:rPr>
+          <w:lang w:val="en-US"/>
+        </w:rPr>
+        <w:t>value(</w:t>
+      </w:r>
+      <w:proofErr w:type="gramEnd"/>
+      <w:r>
+        <w:rPr>
+          <w:lang w:val="en-US"/>
+        </w:rPr>
+        <w:t>) method of the interface will be called to provide a value to be stored.</w:t>
+      </w:r>
+    </w:p>
+    <w:p>
+      <w:pPr>
+        <w:pStyle w:val="Heading1"/>
+        <w:rPr>
+          <w:lang w:val="en-US"/>
+        </w:rPr>
+      </w:pPr>
+      <w:bookmarkStart w:id="10" w:name="_Toc300060548"/>
+      <w:r>
+        <w:rPr>
+          <w:lang w:val="en-US"/>
+        </w:rPr>
+        <w:t>Test optimization</w:t>
+      </w:r>
+      <w:bookmarkEnd w:id="10"/>
+    </w:p>
+    <w:p>
+      <w:pPr>
+        <w:jc w:val="both"/>
+        <w:rPr>
+          <w:lang w:val="en-US"/>
+        </w:rPr>
+      </w:pPr>
+      <w:r>
+        <w:rPr>
+          <w:lang w:val="en-US"/>
+        </w:rPr>
+        <w:t>Automatically generating a lot of test cases can be a nice boost to test coverage, east test maintenance and so on. But commonly there is a limit to how many tests can be executed.</w:t>
+      </w:r>
+      <w:r>
+        <w:rPr>
+          <w:lang w:val="en-US"/>
+        </w:rPr>
+        <w:t xml:space="preserve"> Using a combination of test generation algorithms and </w:t>
+      </w:r>
+      <w:r>
+        <w:rPr>
+          <w:lang w:val="en-US"/>
+        </w:rPr>
+        <w:t xml:space="preserve">other components, a large number of tests can be generated. </w:t>
+      </w:r>
+      <w:proofErr w:type="spellStart"/>
+      <w:r>
+        <w:rPr>
+          <w:lang w:val="en-US"/>
+        </w:rPr>
+        <w:t>OSMOTester</w:t>
+      </w:r>
+      <w:proofErr w:type="spellEnd"/>
+      <w:r>
+        <w:rPr>
+          <w:lang w:val="en-US"/>
+        </w:rPr>
+        <w:t xml:space="preserve"> also comes with a set of basic optimizer components that can be applied to optimize the set of generated test cases in relation to a set of specified criteria.</w:t>
+      </w:r>
+    </w:p>
+    <w:p>
+      <w:pPr>
+        <w:jc w:val="both"/>
+        <w:rPr>
+          <w:lang w:val="en-US"/>
+        </w:rPr>
+      </w:pPr>
+      <w:r>
+        <w:rPr>
+          <w:lang w:val="en-US"/>
+        </w:rPr>
+        <w:t xml:space="preserve">Currently </w:t>
+      </w:r>
+      <w:proofErr w:type="spellStart"/>
+      <w:r>
+        <w:rPr>
+          <w:lang w:val="en-US"/>
+        </w:rPr>
+        <w:t>OSMOTester</w:t>
+      </w:r>
+      <w:proofErr w:type="spellEnd"/>
+      <w:r>
+        <w:rPr>
+          <w:lang w:val="en-US"/>
+        </w:rPr>
+        <w:t xml:space="preserve"> comes with two optimizers. </w:t>
+      </w:r>
+      <w:proofErr w:type="spellStart"/>
+      <w:r>
+        <w:rPr>
+          <w:rFonts w:ascii="Courier New" w:hAnsi="Courier New" w:cs="Courier New"/>
+          <w:lang w:val="en-US"/>
+        </w:rPr>
+        <w:t>RequirementsOptimizer</w:t>
+      </w:r>
+      <w:proofErr w:type="spellEnd"/>
+      <w:r>
+        <w:rPr>
+          <w:rFonts w:ascii="Courier New" w:hAnsi="Courier New" w:cs="Courier New"/>
+          <w:lang w:val="en-US"/>
+        </w:rPr>
+        <w:t xml:space="preserve"> </w:t>
+      </w:r>
+      <w:r>
+        <w:rPr>
+          <w:lang w:val="en-US"/>
+        </w:rPr>
+        <w:t xml:space="preserve">optimizes test cases to cover a maximum number of requirements with a minimum number of test cases. </w:t>
+      </w:r>
+      <w:proofErr w:type="spellStart"/>
+      <w:r>
+        <w:rPr>
+          <w:rFonts w:ascii="Courier New" w:hAnsi="Courier New" w:cs="Courier New"/>
+          <w:lang w:val="en-US"/>
+        </w:rPr>
+        <w:t>TransitionOptimizer</w:t>
+      </w:r>
+      <w:proofErr w:type="spellEnd"/>
+      <w:r>
+        <w:rPr>
+          <w:lang w:val="en-US"/>
+        </w:rPr>
+        <w:t xml:space="preserve"> optimizes test cases to cover a maximum number of transitions with a minimum number of test cases. Both take as input a generated test suite and organize the ordering of test cases in the test suite so that the one that provides the most added coverage in relation to the used criteria </w:t>
+      </w:r>
       <w:r>
         <w:rPr>
           <w:lang w:val="en-US"/>
         </w:rPr>
         <w:lastRenderedPageBreak/>
-        <w:t>The code</w:t>
-      </w:r>
+        <w:t>always comes first</w:t>
+      </w:r>
+      <w:r>
+        <w:rPr>
+          <w:lang w:val="en-US"/>
+        </w:rPr>
+        <w:t xml:space="preserve"> (and the second one next, and so on)</w:t>
+      </w:r>
+      <w:r>
+        <w:rPr>
+          <w:lang w:val="en-US"/>
+        </w:rPr>
+        <w:t>.</w:t>
+      </w:r>
+      <w:r>
+        <w:rPr>
+          <w:lang w:val="en-US"/>
+        </w:rPr>
+        <w:t xml:space="preserve"> They do not remove any tests but any additional tests are added to the end of the test suite once all additional coverage has been achieved.</w:t>
+      </w:r>
+    </w:p>
+    <w:p>
+      <w:pPr>
+        <w:jc w:val="both"/>
+        <w:rPr>
+          <w:lang w:val="en-US"/>
+        </w:rPr>
+      </w:pPr>
+      <w:r>
+        <w:rPr>
+          <w:lang w:val="en-US"/>
+        </w:rPr>
+        <w:t xml:space="preserve">Additional coverage algorithms could implement, for example, </w:t>
+      </w:r>
+      <w:r>
+        <w:rPr>
+          <w:lang w:val="en-US"/>
+        </w:rPr>
+        <w:t xml:space="preserve">parameter space optimization and combinations of different coverage options into multi-parameter optimization techniques. While </w:t>
+      </w:r>
+      <w:proofErr w:type="spellStart"/>
+      <w:r>
+        <w:rPr>
+          <w:lang w:val="en-US"/>
+        </w:rPr>
+        <w:t>OSMOTester</w:t>
+      </w:r>
+      <w:proofErr w:type="spellEnd"/>
+      <w:r>
+        <w:rPr>
+          <w:lang w:val="en-US"/>
+        </w:rPr>
+        <w:t xml:space="preserve"> does not currently support such features, it can be extended by the user in any way they wish.</w:t>
+      </w:r>
+    </w:p>
+    <w:p>
+      <w:pPr>
+        <w:pStyle w:val="Heading1"/>
+        <w:rPr>
+          <w:lang w:val="en-US"/>
+        </w:rPr>
+      </w:pPr>
+      <w:bookmarkStart w:id="11" w:name="_Toc300060549"/>
+      <w:r>
+        <w:rPr>
+          <w:lang w:val="en-US"/>
+        </w:rPr>
+        <w:t>Customization of algorithms and other components</w:t>
+      </w:r>
+      <w:bookmarkEnd w:id="11"/>
+    </w:p>
+    <w:p>
+      <w:pPr>
+        <w:jc w:val="both"/>
+        <w:rPr>
+          <w:lang w:val="en-US"/>
+        </w:rPr>
+      </w:pPr>
+      <w:r>
+        <w:rPr>
+          <w:lang w:val="en-US"/>
+        </w:rPr>
+        <w:t xml:space="preserve">In addition to the existing test generation algorithms, suite end conditions and other components provided with </w:t>
+      </w:r>
+      <w:proofErr w:type="spellStart"/>
+      <w:r>
+        <w:rPr>
+          <w:lang w:val="en-US"/>
+        </w:rPr>
+        <w:t>OSMOTester</w:t>
+      </w:r>
+      <w:proofErr w:type="spellEnd"/>
+      <w:r>
+        <w:rPr>
+          <w:lang w:val="en-US"/>
+        </w:rPr>
+        <w:t xml:space="preserve">, customized versions of these components can also be created. </w:t>
+      </w:r>
+    </w:p>
+    <w:p>
+      <w:pPr>
+        <w:jc w:val="both"/>
+        <w:rPr>
+          <w:lang w:val="en-US"/>
+        </w:rPr>
+      </w:pPr>
+      <w:r>
+        <w:rPr>
+          <w:lang w:val="en-US"/>
+        </w:rPr>
+        <w:t xml:space="preserve">To create a test generation algorithm that traverses the model object, you must implement the </w:t>
+      </w:r>
+      <w:proofErr w:type="spellStart"/>
+      <w:r>
+        <w:rPr>
+          <w:rFonts w:ascii="Courier New" w:hAnsi="Courier New" w:cs="Courier New"/>
+          <w:lang w:val="en-US"/>
+        </w:rPr>
+        <w:t>FSMTraversalAlgorithm</w:t>
+      </w:r>
+      <w:proofErr w:type="spellEnd"/>
+      <w:r>
+        <w:rPr>
+          <w:lang w:val="en-US"/>
+        </w:rPr>
+        <w:t xml:space="preserve"> interface. To define your own test suite or test case generation end conditions, you must implement the </w:t>
+      </w:r>
+      <w:proofErr w:type="spellStart"/>
+      <w:r>
+        <w:rPr>
+          <w:rFonts w:ascii="Courier New" w:hAnsi="Courier New" w:cs="Courier New"/>
+          <w:lang w:val="en-US"/>
+        </w:rPr>
+        <w:t>EndCondition</w:t>
+      </w:r>
+      <w:proofErr w:type="spellEnd"/>
+      <w:r>
+        <w:rPr>
+          <w:lang w:val="en-US"/>
+        </w:rPr>
+        <w:t xml:space="preserve"> interface.</w:t>
+      </w:r>
+      <w:r>
+        <w:rPr>
+          <w:lang w:val="en-US"/>
+        </w:rPr>
+        <w:t xml:space="preserve"> More information on these can be found in their </w:t>
+      </w:r>
+      <w:proofErr w:type="spellStart"/>
+      <w:r>
+        <w:rPr>
+          <w:lang w:val="en-US"/>
+        </w:rPr>
+        <w:t>Javadocs</w:t>
+      </w:r>
+      <w:proofErr w:type="spellEnd"/>
+      <w:r>
+        <w:rPr>
+          <w:lang w:val="en-US"/>
+        </w:rPr>
+        <w:t xml:space="preserve"> and in the project source code.</w:t>
+      </w:r>
+    </w:p>
+    <w:p>
+      <w:pPr>
+        <w:pStyle w:val="Heading1"/>
+        <w:rPr>
+          <w:lang w:val="en-US"/>
+        </w:rPr>
+      </w:pPr>
+      <w:bookmarkStart w:id="12" w:name="_Toc300060550"/>
+      <w:r>
+        <w:rPr>
+          <w:lang w:val="en-US"/>
+        </w:rPr>
+        <w:t>Conclusions</w:t>
+      </w:r>
+      <w:bookmarkEnd w:id="12"/>
+    </w:p>
+    <w:p>
+      <w:pPr>
+        <w:jc w:val="both"/>
+        <w:rPr>
+          <w:lang w:val="en-US"/>
+        </w:rPr>
+      </w:pPr>
+      <w:proofErr w:type="spellStart"/>
+      <w:r>
+        <w:rPr>
+          <w:lang w:val="en-US"/>
+        </w:rPr>
+        <w:t>OSMOTester</w:t>
+      </w:r>
+      <w:proofErr w:type="spellEnd"/>
+      <w:r>
+        <w:rPr>
+          <w:lang w:val="en-US"/>
+        </w:rPr>
+        <w:t xml:space="preserve"> provides means to create test models and to generate test cases from these models.</w:t>
+      </w:r>
+      <w:r>
+        <w:rPr>
+          <w:lang w:val="en-US"/>
+        </w:rPr>
+        <w:t xml:space="preserve"> This document covered the basic concepts and notation of the tool. For more details, the reader is encouraged to check the </w:t>
+      </w:r>
+      <w:proofErr w:type="spellStart"/>
+      <w:r>
+        <w:rPr>
+          <w:lang w:val="en-US"/>
+        </w:rPr>
+        <w:t>OSMOTester</w:t>
+      </w:r>
+      <w:proofErr w:type="spellEnd"/>
       <w:r>
         <w:rPr>
           <w:lang w:val="en-US"/>
         </w:rPr>
         <w:t xml:space="preserve"> </w:t>
       </w:r>
-      <w:r>
-        <w:rPr>
-          <w:lang w:val="en-US"/>
-        </w:rPr>
-        <w:t xml:space="preserve">base also includes a </w:t>
-      </w:r>
-      <w:proofErr w:type="spellStart"/>
-      <w:r>
-        <w:rPr>
-          <w:lang w:val="en-US"/>
-        </w:rPr>
-        <w:t>BaseModel</w:t>
-      </w:r>
-      <w:proofErr w:type="spellEnd"/>
-      <w:r>
-        <w:rPr>
-          <w:lang w:val="en-US"/>
-        </w:rPr>
-        <w:t xml:space="preserve"> class, which can be extended to provide a test model. </w:t>
-      </w:r>
-      <w:r>
-        <w:rPr>
-          <w:lang w:val="en-US"/>
-        </w:rPr>
-        <w:t>This gives access to the current test case being generated, the previous transition taken, the test case identifier, and a possibility to mark the test case as failed (for online testing) and to store the test script with the test case for optimization</w:t>
-      </w:r>
-      <w:r>
-        <w:rPr>
-          <w:lang w:val="en-US"/>
-        </w:rPr>
-        <w:t xml:space="preserve"> of test order</w:t>
-      </w:r>
-      <w:r>
-        <w:rPr>
-          <w:lang w:val="en-US"/>
-        </w:rPr>
-        <w:t xml:space="preserve"> later.</w:t>
+      <w:proofErr w:type="spellStart"/>
+      <w:r>
+        <w:rPr>
+          <w:lang w:val="en-US"/>
+        </w:rPr>
+        <w:t>Javadocs</w:t>
+      </w:r>
+      <w:proofErr w:type="spellEnd"/>
+      <w:r>
+        <w:rPr>
+          <w:lang w:val="en-US"/>
+        </w:rPr>
+        <w:t xml:space="preserve">. There are also more examples in the </w:t>
+      </w:r>
+      <w:proofErr w:type="spellStart"/>
+      <w:r>
+        <w:rPr>
+          <w:lang w:val="en-US"/>
+        </w:rPr>
+        <w:t>OSMOTester</w:t>
+      </w:r>
+      <w:proofErr w:type="spellEnd"/>
+      <w:r>
+        <w:rPr>
+          <w:lang w:val="en-US"/>
+        </w:rPr>
+        <w:t xml:space="preserve"> source code under the </w:t>
+      </w:r>
+      <w:proofErr w:type="spellStart"/>
+      <w:r>
+        <w:rPr>
+          <w:lang w:val="en-US"/>
+        </w:rPr>
+        <w:t>osmo.tester.examples</w:t>
+      </w:r>
+      <w:proofErr w:type="spellEnd"/>
+      <w:r>
+        <w:rPr>
+          <w:lang w:val="en-US"/>
+        </w:rPr>
+        <w:t xml:space="preserve"> package and in the source code test directory in form of </w:t>
+      </w:r>
+      <w:proofErr w:type="spellStart"/>
+      <w:r>
+        <w:rPr>
+          <w:lang w:val="en-US"/>
+        </w:rPr>
+        <w:t>JUnit</w:t>
+      </w:r>
+      <w:proofErr w:type="spellEnd"/>
+      <w:r>
+        <w:rPr>
+          <w:lang w:val="en-US"/>
+        </w:rPr>
+        <w:t xml:space="preserve"> tests. </w:t>
       </w:r>
     </w:p>
     <w:p>
@@ -10205,40 +11149,22 @@
           <w:lang w:val="en-US"/>
         </w:rPr>
       </w:pPr>
-      <w:bookmarkStart w:id="10" w:name="_Toc298239458"/>
-      <w:r>
-        <w:rPr>
-          <w:lang w:val="en-US"/>
-        </w:rPr>
-        <w:t>Test optimization</w:t>
-      </w:r>
-      <w:bookmarkEnd w:id="10"/>
-    </w:p>
-    <w:p>
-      <w:pPr>
-        <w:jc w:val="both"/>
-        <w:rPr>
-          <w:lang w:val="en-US"/>
-        </w:rPr>
-      </w:pPr>
-      <w:r>
-        <w:rPr>
-          <w:lang w:val="en-US"/>
-        </w:rPr>
-        <w:t>Automatically generating a lot of test cases can be a nice boost to test coverage, east test maintenance and so on. But commonly there is a limit to how many tests can be executed.</w:t>
-      </w:r>
-      <w:r>
-        <w:rPr>
-          <w:lang w:val="en-US"/>
-        </w:rPr>
-        <w:t xml:space="preserve"> Using a combination of test generation algorithms and </w:t>
-      </w:r>
-      <w:r>
-        <w:rPr>
-          <w:lang w:val="en-US"/>
-        </w:rPr>
-        <w:t xml:space="preserve">other components, a large number of tests can be generated. </w:t>
-      </w:r>
+      <w:bookmarkStart w:id="13" w:name="_Toc300060551"/>
+      <w:r>
+        <w:rPr>
+          <w:lang w:val="en-US"/>
+        </w:rPr>
+        <w:t>References</w:t>
+      </w:r>
+      <w:bookmarkEnd w:id="13"/>
+    </w:p>
+    <w:p>
+      <w:pPr>
+        <w:jc w:val="both"/>
+        <w:rPr>
+          <w:lang w:val="en-US"/>
+        </w:rPr>
+      </w:pPr>
       <w:proofErr w:type="spellStart"/>
       <w:r>
         <w:rPr>
@@ -10251,432 +11177,19 @@
         <w:rPr>
           <w:lang w:val="en-US"/>
         </w:rPr>
-        <w:t xml:space="preserve"> also comes with a set of basic optimizer components that can be applied to optimize the set of generated test cases in relation to a set of specified criteria.</w:t>
-      </w:r>
-    </w:p>
-    <w:p>
-      <w:pPr>
-        <w:jc w:val="both"/>
-        <w:rPr>
-          <w:lang w:val="en-US"/>
-        </w:rPr>
-      </w:pPr>
-      <w:r>
-        <w:rPr>
-          <w:lang w:val="en-US"/>
-        </w:rPr>
-        <w:t xml:space="preserve">Currently </w:t>
-      </w:r>
-      <w:proofErr w:type="spellStart"/>
-      <w:r>
-        <w:rPr>
-          <w:lang w:val="en-US"/>
-        </w:rPr>
-        <w:t>OSMOTester</w:t>
-      </w:r>
-      <w:proofErr w:type="spellEnd"/>
-      <w:r>
-        <w:rPr>
-          <w:lang w:val="en-US"/>
-        </w:rPr>
-        <w:t xml:space="preserve"> comes with two optimizers. </w:t>
-      </w:r>
-      <w:proofErr w:type="spellStart"/>
-      <w:r>
-        <w:rPr>
-          <w:rFonts w:ascii="Courier New" w:hAnsi="Courier New" w:cs="Courier New"/>
-          <w:lang w:val="en-US"/>
-        </w:rPr>
-        <w:t>RequirementsOptimizer</w:t>
-      </w:r>
-      <w:proofErr w:type="spellEnd"/>
-      <w:r>
-        <w:rPr>
-          <w:rFonts w:ascii="Courier New" w:hAnsi="Courier New" w:cs="Courier New"/>
-          <w:lang w:val="en-US"/>
-        </w:rPr>
         <w:t xml:space="preserve"> </w:t>
       </w:r>
       <w:r>
         <w:rPr>
           <w:lang w:val="en-US"/>
         </w:rPr>
-        <w:t xml:space="preserve">optimizes test cases to cover a maximum number of requirements with a minimum number of test cases. </w:t>
-      </w:r>
-      <w:proofErr w:type="spellStart"/>
-      <w:r>
-        <w:rPr>
-          <w:rFonts w:ascii="Courier New" w:hAnsi="Courier New" w:cs="Courier New"/>
-          <w:lang w:val="en-US"/>
-        </w:rPr>
-        <w:t>TransitionOptimizer</w:t>
-      </w:r>
-      <w:proofErr w:type="spellEnd"/>
-      <w:r>
-        <w:rPr>
-          <w:lang w:val="en-US"/>
-        </w:rPr>
-        <w:t xml:space="preserve"> optimizes test cases to cover a maximum number of transitions with a minimum number of test cases. Both take as input a generated test suite and organize the ordering of test cases in the test suite so that the one that provides the most added coverage in relation to the used criteria always comes first</w:t>
-      </w:r>
-      <w:r>
-        <w:rPr>
-          <w:lang w:val="en-US"/>
-        </w:rPr>
-        <w:t xml:space="preserve"> (and the second one next, and so on)</w:t>
-      </w:r>
-      <w:r>
-        <w:rPr>
-          <w:lang w:val="en-US"/>
-        </w:rPr>
-        <w:t>.</w:t>
-      </w:r>
-      <w:r>
-        <w:rPr>
-          <w:lang w:val="en-US"/>
-        </w:rPr>
-        <w:t xml:space="preserve"> They do not remove any tests but any additional tests are added to the end of the test suite once all additional coverage has been achieved.</w:t>
-      </w:r>
-    </w:p>
-    <w:p>
-      <w:pPr>
-        <w:jc w:val="both"/>
-        <w:rPr>
-          <w:lang w:val="en-US"/>
-        </w:rPr>
-      </w:pPr>
-      <w:r>
-        <w:rPr>
-          <w:lang w:val="en-US"/>
-        </w:rPr>
-        <w:t xml:space="preserve">Additional coverage algorithms could implement, for example, </w:t>
-      </w:r>
-      <w:r>
-        <w:rPr>
-          <w:lang w:val="en-US"/>
-        </w:rPr>
-        <w:t xml:space="preserve">parameter space optimization and combinations of different coverage options into multi-parameter optimization techniques. While </w:t>
-      </w:r>
-      <w:proofErr w:type="spellStart"/>
-      <w:r>
-        <w:rPr>
-          <w:lang w:val="en-US"/>
-        </w:rPr>
-        <w:t>OSMOTester</w:t>
-      </w:r>
-      <w:proofErr w:type="spellEnd"/>
-      <w:r>
-        <w:rPr>
-          <w:lang w:val="en-US"/>
-        </w:rPr>
-        <w:t xml:space="preserve"> does not currently support such features, it can be extended by the user in any way they wish.</w:t>
-      </w:r>
-    </w:p>
-    <w:p>
-      <w:pPr>
-        <w:pStyle w:val="Heading1"/>
-        <w:rPr>
-          <w:lang w:val="en-US"/>
-        </w:rPr>
-      </w:pPr>
-      <w:bookmarkStart w:id="11" w:name="_Toc298239459"/>
-      <w:r>
-        <w:rPr>
-          <w:lang w:val="en-US"/>
-        </w:rPr>
-        <w:t>Customization of algorithms and other components</w:t>
-      </w:r>
-      <w:bookmarkEnd w:id="11"/>
-    </w:p>
-    <w:p>
-      <w:pPr>
-        <w:jc w:val="both"/>
-        <w:rPr>
-          <w:lang w:val="en-US"/>
-        </w:rPr>
-      </w:pPr>
-      <w:r>
-        <w:rPr>
-          <w:lang w:val="en-US"/>
-        </w:rPr>
-        <w:t xml:space="preserve">In addition to the existing test generation algorithms, suite end conditions and other components provided with </w:t>
-      </w:r>
-      <w:proofErr w:type="spellStart"/>
-      <w:r>
-        <w:rPr>
-          <w:lang w:val="en-US"/>
-        </w:rPr>
-        <w:t>OSMOTester</w:t>
-      </w:r>
-      <w:proofErr w:type="spellEnd"/>
-      <w:r>
-        <w:rPr>
-          <w:lang w:val="en-US"/>
-        </w:rPr>
-        <w:t xml:space="preserve">, customized versions of these components can also be created. </w:t>
-      </w:r>
-    </w:p>
-    <w:p>
-      <w:pPr>
-        <w:jc w:val="both"/>
-        <w:rPr>
-          <w:lang w:val="en-US"/>
-        </w:rPr>
-      </w:pPr>
-      <w:r>
-        <w:rPr>
-          <w:lang w:val="en-US"/>
-        </w:rPr>
-        <w:t xml:space="preserve">To create a test generation algorithm that traverses the model object, you must implement the </w:t>
-      </w:r>
-      <w:proofErr w:type="spellStart"/>
-      <w:r>
-        <w:rPr>
-          <w:rFonts w:ascii="Courier New" w:hAnsi="Courier New" w:cs="Courier New"/>
-          <w:lang w:val="en-US"/>
-        </w:rPr>
-        <w:t>FSMTraversalAlgorithm</w:t>
-      </w:r>
-      <w:proofErr w:type="spellEnd"/>
-      <w:r>
-        <w:rPr>
-          <w:lang w:val="en-US"/>
-        </w:rPr>
-        <w:t xml:space="preserve"> interface. To define your own test suite or test case generation end conditions, you must implement the </w:t>
-      </w:r>
-      <w:proofErr w:type="spellStart"/>
-      <w:r>
-        <w:rPr>
-          <w:rFonts w:ascii="Courier New" w:hAnsi="Courier New" w:cs="Courier New"/>
-          <w:lang w:val="en-US"/>
-        </w:rPr>
-        <w:t>EndCondition</w:t>
-      </w:r>
-      <w:proofErr w:type="spellEnd"/>
-      <w:r>
-        <w:rPr>
-          <w:lang w:val="en-US"/>
-        </w:rPr>
-        <w:t xml:space="preserve"> interface.</w:t>
-      </w:r>
-      <w:r>
-        <w:rPr>
-          <w:lang w:val="en-US"/>
-        </w:rPr>
-        <w:t xml:space="preserve"> More information on these can be found in their </w:t>
-      </w:r>
-      <w:proofErr w:type="spellStart"/>
-      <w:r>
-        <w:rPr>
-          <w:lang w:val="en-US"/>
-        </w:rPr>
-        <w:t>Javadocs</w:t>
-      </w:r>
-      <w:proofErr w:type="spellEnd"/>
-      <w:r>
-        <w:rPr>
-          <w:lang w:val="en-US"/>
-        </w:rPr>
-        <w:t xml:space="preserve"> and in the project source code.</w:t>
-      </w:r>
-    </w:p>
-    <w:p>
-      <w:pPr>
-        <w:pStyle w:val="Heading1"/>
-        <w:rPr>
-          <w:lang w:val="en-US"/>
-        </w:rPr>
-      </w:pPr>
-      <w:bookmarkStart w:id="12" w:name="_Toc298239460"/>
-      <w:r>
-        <w:rPr>
-          <w:lang w:val="en-US"/>
-        </w:rPr>
-        <w:t>Conclusions</w:t>
-      </w:r>
-      <w:bookmarkEnd w:id="12"/>
-    </w:p>
-    <w:p>
-      <w:pPr>
-        <w:jc w:val="both"/>
-        <w:rPr>
-          <w:lang w:val="en-US"/>
-        </w:rPr>
-      </w:pPr>
-      <w:proofErr w:type="spellStart"/>
-      <w:r>
-        <w:rPr>
-          <w:lang w:val="en-US"/>
-        </w:rPr>
-        <w:t>OSMOTester</w:t>
-      </w:r>
-      <w:proofErr w:type="spellEnd"/>
-      <w:r>
-        <w:rPr>
-          <w:lang w:val="en-US"/>
-        </w:rPr>
-        <w:t xml:space="preserve"> provides means to create test models and to generate test cases from these models.</w:t>
-      </w:r>
-      <w:r>
-        <w:rPr>
-          <w:lang w:val="en-US"/>
-        </w:rPr>
-        <w:t xml:space="preserve"> This document covered the basic concepts and notation of the tool. For more details, the reader is encouraged to check the </w:t>
-      </w:r>
-      <w:proofErr w:type="spellStart"/>
-      <w:r>
-        <w:rPr>
-          <w:lang w:val="en-US"/>
-        </w:rPr>
-        <w:t>OSMOTester</w:t>
-      </w:r>
-      <w:proofErr w:type="spellEnd"/>
-      <w:r>
-        <w:rPr>
-          <w:lang w:val="en-US"/>
-        </w:rPr>
-        <w:t xml:space="preserve"> </w:t>
-      </w:r>
-      <w:proofErr w:type="spellStart"/>
-      <w:r>
-        <w:rPr>
-          <w:lang w:val="en-US"/>
-        </w:rPr>
-        <w:t>Javadocs</w:t>
-      </w:r>
-      <w:proofErr w:type="spellEnd"/>
-      <w:r>
-        <w:rPr>
-          <w:lang w:val="en-US"/>
-        </w:rPr>
-        <w:t xml:space="preserve">. There are also more examples in the </w:t>
-      </w:r>
-      <w:proofErr w:type="spellStart"/>
-      <w:r>
-        <w:rPr>
-          <w:lang w:val="en-US"/>
-        </w:rPr>
-        <w:t>OSMOTester</w:t>
-      </w:r>
-      <w:proofErr w:type="spellEnd"/>
-      <w:r>
-        <w:rPr>
-          <w:lang w:val="en-US"/>
-        </w:rPr>
-        <w:t xml:space="preserve"> source code under the </w:t>
-      </w:r>
-      <w:proofErr w:type="spellStart"/>
-      <w:r>
-        <w:rPr>
-          <w:lang w:val="en-US"/>
-        </w:rPr>
-        <w:t>osmo.tester.examples</w:t>
-      </w:r>
-      <w:proofErr w:type="spellEnd"/>
-      <w:r>
-        <w:rPr>
-          <w:lang w:val="en-US"/>
-        </w:rPr>
-        <w:t xml:space="preserve"> package and in the source code test directory in form of </w:t>
-      </w:r>
-      <w:proofErr w:type="spellStart"/>
-      <w:r>
-        <w:rPr>
-          <w:lang w:val="en-US"/>
-        </w:rPr>
-        <w:t>JUnit</w:t>
-      </w:r>
-      <w:proofErr w:type="spellEnd"/>
-      <w:r>
-        <w:rPr>
-          <w:lang w:val="en-US"/>
-        </w:rPr>
-        <w:t xml:space="preserve"> tests. </w:t>
-      </w:r>
-    </w:p>
-    <w:p>
-      <w:pPr>
-        <w:pStyle w:val="Heading1"/>
-        <w:rPr>
-          <w:lang w:val="en-US"/>
-        </w:rPr>
-      </w:pPr>
-      <w:bookmarkStart w:id="13" w:name="_Toc298239461"/>
-      <w:r>
-        <w:rPr>
-          <w:lang w:val="en-US"/>
-        </w:rPr>
-        <w:t>References</w:t>
-      </w:r>
-      <w:bookmarkEnd w:id="13"/>
-    </w:p>
-    <w:p>
-      <w:pPr>
-        <w:jc w:val="both"/>
-        <w:rPr>
-          <w:lang w:val="en-US"/>
-        </w:rPr>
-      </w:pPr>
-      <w:proofErr w:type="spellStart"/>
-      <w:r>
-        <w:rPr>
-          <w:lang w:val="en-US"/>
-        </w:rPr>
-        <w:t>OSMOTester</w:t>
-      </w:r>
-      <w:proofErr w:type="spellEnd"/>
-      <w:r>
-        <w:rPr>
-          <w:lang w:val="en-US"/>
-        </w:rPr>
-        <w:t xml:space="preserve"> home page: </w:t>
-      </w:r>
-      <w:r>
-        <w:fldChar w:fldCharType="begin"/>
-      </w:r>
-      <w:r>
-        <w:rPr>
-          <w:lang w:val="en-US"/>
-        </w:rPr>
-        <w:instrText xml:space="preserve"> HYPERLINK "http://osmo.testautomation.fi" </w:instrText>
-      </w:r>
-      <w:r>
-        <w:fldChar w:fldCharType="separate"/>
-      </w:r>
-      <w:r>
-        <w:rPr>
-          <w:rStyle w:val="Hyperlink"/>
-          <w:lang w:val="en-US"/>
-        </w:rPr>
-        <w:t>http://osmo.testautomation.fi</w:t>
-      </w:r>
-      <w:r>
-        <w:rPr>
-          <w:rStyle w:val="Hyperlink"/>
-          <w:lang w:val="en-US"/>
-        </w:rPr>
-        <w:fldChar w:fldCharType="end"/>
-      </w:r>
-    </w:p>
-    <w:p>
-      <w:pPr>
-        <w:jc w:val="both"/>
-        <w:rPr>
-          <w:lang w:val="en-US"/>
-        </w:rPr>
-      </w:pPr>
-      <w:proofErr w:type="spellStart"/>
-      <w:r>
-        <w:rPr>
-          <w:lang w:val="en-US"/>
-        </w:rPr>
-        <w:t>OSMOTester</w:t>
-      </w:r>
-      <w:proofErr w:type="spellEnd"/>
-      <w:r>
-        <w:rPr>
-          <w:lang w:val="en-US"/>
-        </w:rPr>
-        <w:t xml:space="preserve"> source code: </w:t>
+        <w:t xml:space="preserve">home page &amp; </w:t>
+      </w:r>
+      <w:r>
+        <w:rPr>
+          <w:lang w:val="en-US"/>
+        </w:rPr>
+        <w:t xml:space="preserve">source code: </w:t>
       </w:r>
       <w:hyperlink r:id="rId13" w:history="1">
         <w:r>
@@ -12316,7 +12829,7 @@
 </file>
 
 <file path=customXml/itemProps1.xml><?xml version="1.0" encoding="utf-8"?>
-<ds:datastoreItem xmlns:ds="http://schemas.openxmlformats.org/officeDocument/2006/customXml" ds:itemID="{01FB03C6-0140-413A-8446-4F4465D3FCC3}">
+<ds:datastoreItem xmlns:ds="http://schemas.openxmlformats.org/officeDocument/2006/customXml" ds:itemID="{FB355764-292C-4493-ABD0-76EB2AA0A373}">
   <ds:schemaRefs>
     <ds:schemaRef ds:uri="http://schemas.openxmlformats.org/officeDocument/2006/bibliography"/>
   </ds:schemaRefs>

</xml_diff>

<commit_message>
[tester] Updated missing javadocs for calendar example Started drafting tutorial for the calendar example in the manual Fixed compilation error in test cases
</commit_message>
<xml_diff>
--- a/osmotester/osmo-guide.docx
+++ b/osmotester/osmo-guide.docx
@@ -8,8 +8,6 @@
           <w:lang w:val="en-US"/>
         </w:rPr>
       </w:pPr>
-      <w:bookmarkStart w:id="0" w:name="_GoBack"/>
-      <w:bookmarkEnd w:id="0"/>
       <w:r>
         <w:rPr>
           <w:lang w:val="en-US"/>
@@ -708,7 +706,7 @@
           <w:lang w:val="en-US"/>
         </w:rPr>
       </w:pPr>
-      <w:bookmarkStart w:id="1" w:name="_Toc300060544"/>
+      <w:bookmarkStart w:id="0" w:name="_Toc300060544"/>
       <w:r>
         <w:rPr>
           <w:lang w:val="en-US"/>
@@ -716,135 +714,135 @@
         <w:lastRenderedPageBreak/>
         <w:t>Introduction</w:t>
       </w:r>
+      <w:bookmarkEnd w:id="0"/>
+    </w:p>
+    <w:p>
+      <w:pPr>
+        <w:jc w:val="both"/>
+        <w:rPr>
+          <w:lang w:val="en-US"/>
+        </w:rPr>
+      </w:pPr>
+      <w:r>
+        <w:rPr>
+          <w:lang w:val="en-US"/>
+        </w:rPr>
+        <w:t xml:space="preserve">OSMOTester is a model-based testing (MBT) tool. It uses a state-machine notation to describe </w:t>
+      </w:r>
+      <w:r>
+        <w:rPr>
+          <w:lang w:val="en-US"/>
+        </w:rPr>
+        <w:t xml:space="preserve">the system under test (SUT) from the testing perspective. A </w:t>
+      </w:r>
+      <w:r>
+        <w:rPr>
+          <w:lang w:val="en-US"/>
+        </w:rPr>
+        <w:t xml:space="preserve">test </w:t>
+      </w:r>
+      <w:r>
+        <w:rPr>
+          <w:lang w:val="en-US"/>
+        </w:rPr>
+        <w:t xml:space="preserve">model of the expected system behavior </w:t>
+      </w:r>
+      <w:r>
+        <w:rPr>
+          <w:lang w:val="en-US"/>
+        </w:rPr>
+        <w:t xml:space="preserve">is provided by the </w:t>
+      </w:r>
+      <w:r>
+        <w:rPr>
+          <w:lang w:val="en-US"/>
+        </w:rPr>
+        <w:t>human expert (user)</w:t>
+      </w:r>
+      <w:r>
+        <w:rPr>
+          <w:lang w:val="en-US"/>
+        </w:rPr>
+        <w:t xml:space="preserve"> and used by the tool as a basis for automatically generating test cases for the SUT.</w:t>
+      </w:r>
+      <w:r>
+        <w:rPr>
+          <w:lang w:val="en-US"/>
+        </w:rPr>
+        <w:t xml:space="preserve"> </w:t>
+      </w:r>
+    </w:p>
+    <w:p>
+      <w:pPr>
+        <w:jc w:val="both"/>
+        <w:rPr>
+          <w:lang w:val="en-US"/>
+        </w:rPr>
+      </w:pPr>
+      <w:r>
+        <w:rPr>
+          <w:lang w:val="en-US"/>
+        </w:rPr>
+        <w:t xml:space="preserve">In this context, </w:t>
+      </w:r>
+      <w:r>
+        <w:rPr>
+          <w:lang w:val="en-US"/>
+        </w:rPr>
+        <w:t xml:space="preserve">MBT is about modeling the behavior of a system in terms of states and transitions, and using a test generation tool to generate tests from this model instead of writing separate </w:t>
+      </w:r>
+      <w:r>
+        <w:rPr>
+          <w:lang w:val="en-US"/>
+        </w:rPr>
+        <w:t>test cases</w:t>
+      </w:r>
+      <w:r>
+        <w:rPr>
+          <w:lang w:val="en-US"/>
+        </w:rPr>
+        <w:t xml:space="preserve"> by hand.</w:t>
+      </w:r>
+      <w:r>
+        <w:rPr>
+          <w:lang w:val="en-US"/>
+        </w:rPr>
+        <w:t xml:space="preserve"> In the simplest form, each transition can be seen as a test step, and the tool generates test cases by forming varying compositions of transitions</w:t>
+      </w:r>
+      <w:r>
+        <w:rPr>
+          <w:lang w:val="en-US"/>
+        </w:rPr>
+        <w:t xml:space="preserve"> (the test steps)</w:t>
+      </w:r>
+      <w:r>
+        <w:rPr>
+          <w:lang w:val="en-US"/>
+        </w:rPr>
+        <w:t>. The state of the model then defines when a test step (transition) is allowed to occur, practically providing a “correct” ordering of available test steps.</w:t>
+      </w:r>
+      <w:r>
+        <w:rPr>
+          <w:lang w:val="en-US"/>
+        </w:rPr>
+        <w:t xml:space="preserve"> Of course, more advanced applications are possible and encouraged where useful.</w:t>
+      </w:r>
+    </w:p>
+    <w:p>
+      <w:pPr>
+        <w:pStyle w:val="Heading1"/>
+        <w:rPr>
+          <w:lang w:val="en-US"/>
+        </w:rPr>
+      </w:pPr>
+      <w:bookmarkStart w:id="1" w:name="_Toc300060545"/>
+      <w:r>
+        <w:rPr>
+          <w:lang w:val="en-US"/>
+        </w:rPr>
+        <w:t>Modeling notation</w:t>
+      </w:r>
       <w:bookmarkEnd w:id="1"/>
-    </w:p>
-    <w:p>
-      <w:pPr>
-        <w:jc w:val="both"/>
-        <w:rPr>
-          <w:lang w:val="en-US"/>
-        </w:rPr>
-      </w:pPr>
-      <w:r>
-        <w:rPr>
-          <w:lang w:val="en-US"/>
-        </w:rPr>
-        <w:t xml:space="preserve">OSMOTester is a model-based testing (MBT) tool. It uses a state-machine notation to describe </w:t>
-      </w:r>
-      <w:r>
-        <w:rPr>
-          <w:lang w:val="en-US"/>
-        </w:rPr>
-        <w:t xml:space="preserve">the system under test (SUT) from the testing perspective. A </w:t>
-      </w:r>
-      <w:r>
-        <w:rPr>
-          <w:lang w:val="en-US"/>
-        </w:rPr>
-        <w:t xml:space="preserve">test </w:t>
-      </w:r>
-      <w:r>
-        <w:rPr>
-          <w:lang w:val="en-US"/>
-        </w:rPr>
-        <w:t xml:space="preserve">model of the expected system behavior </w:t>
-      </w:r>
-      <w:r>
-        <w:rPr>
-          <w:lang w:val="en-US"/>
-        </w:rPr>
-        <w:t xml:space="preserve">is provided by the </w:t>
-      </w:r>
-      <w:r>
-        <w:rPr>
-          <w:lang w:val="en-US"/>
-        </w:rPr>
-        <w:t>human expert (user)</w:t>
-      </w:r>
-      <w:r>
-        <w:rPr>
-          <w:lang w:val="en-US"/>
-        </w:rPr>
-        <w:t xml:space="preserve"> and used by the tool as a basis for automatically generating test cases for the SUT.</w:t>
-      </w:r>
-      <w:r>
-        <w:rPr>
-          <w:lang w:val="en-US"/>
-        </w:rPr>
-        <w:t xml:space="preserve"> </w:t>
-      </w:r>
-    </w:p>
-    <w:p>
-      <w:pPr>
-        <w:jc w:val="both"/>
-        <w:rPr>
-          <w:lang w:val="en-US"/>
-        </w:rPr>
-      </w:pPr>
-      <w:r>
-        <w:rPr>
-          <w:lang w:val="en-US"/>
-        </w:rPr>
-        <w:t xml:space="preserve">In this context, </w:t>
-      </w:r>
-      <w:r>
-        <w:rPr>
-          <w:lang w:val="en-US"/>
-        </w:rPr>
-        <w:t xml:space="preserve">MBT is about modeling the behavior of a system in terms of states and transitions, and using a test generation tool to generate tests from this model instead of writing separate </w:t>
-      </w:r>
-      <w:r>
-        <w:rPr>
-          <w:lang w:val="en-US"/>
-        </w:rPr>
-        <w:t>test cases</w:t>
-      </w:r>
-      <w:r>
-        <w:rPr>
-          <w:lang w:val="en-US"/>
-        </w:rPr>
-        <w:t xml:space="preserve"> by hand.</w:t>
-      </w:r>
-      <w:r>
-        <w:rPr>
-          <w:lang w:val="en-US"/>
-        </w:rPr>
-        <w:t xml:space="preserve"> In the simplest form, each transition can be seen as a test step, and the tool generates test cases by forming varying compositions of transitions</w:t>
-      </w:r>
-      <w:r>
-        <w:rPr>
-          <w:lang w:val="en-US"/>
-        </w:rPr>
-        <w:t xml:space="preserve"> (the test steps)</w:t>
-      </w:r>
-      <w:r>
-        <w:rPr>
-          <w:lang w:val="en-US"/>
-        </w:rPr>
-        <w:t>. The state of the model then defines when a test step (transition) is allowed to occur, practically providing a “correct” ordering of available test steps.</w:t>
-      </w:r>
-      <w:r>
-        <w:rPr>
-          <w:lang w:val="en-US"/>
-        </w:rPr>
-        <w:t xml:space="preserve"> Of course, more advanced applications are possible and encouraged where useful.</w:t>
-      </w:r>
-    </w:p>
-    <w:p>
-      <w:pPr>
-        <w:pStyle w:val="Heading1"/>
-        <w:rPr>
-          <w:lang w:val="en-US"/>
-        </w:rPr>
-      </w:pPr>
-      <w:bookmarkStart w:id="2" w:name="_Toc300060545"/>
-      <w:r>
-        <w:rPr>
-          <w:lang w:val="en-US"/>
-        </w:rPr>
-        <w:t>Modeling notation</w:t>
-      </w:r>
-      <w:bookmarkEnd w:id="2"/>
     </w:p>
     <w:p>
       <w:pPr>
@@ -1041,7 +1039,7 @@
           <v:shape id="_x0000_i1025" type="#_x0000_t75" style="width:203.25pt;height:103.5pt" o:ole="">
             <v:imagedata r:id="rId9" o:title=""/>
           </v:shape>
-          <o:OLEObject Type="Embed" ProgID="Visio.Drawing.11" ShapeID="_x0000_i1025" DrawAspect="Content" ObjectID="_1377076085" r:id="rId10"/>
+          <o:OLEObject Type="Embed" ProgID="Visio.Drawing.11" ShapeID="_x0000_i1025" DrawAspect="Content" ObjectID="_1378902549" r:id="rId10"/>
         </w:object>
       </w:r>
     </w:p>
@@ -1053,7 +1051,7 @@
           <w:lang w:val="en-US"/>
         </w:rPr>
       </w:pPr>
-      <w:bookmarkStart w:id="3" w:name="_Ref294553865"/>
+      <w:bookmarkStart w:id="2" w:name="_Ref294553865"/>
       <w:r>
         <w:rPr>
           <w:lang w:val="en-US"/>
@@ -1082,7 +1080,7 @@
       <w:r>
         <w:fldChar w:fldCharType="end"/>
       </w:r>
-      <w:bookmarkEnd w:id="3"/>
+      <w:bookmarkEnd w:id="2"/>
       <w:r>
         <w:rPr>
           <w:lang w:val="en-US"/>
@@ -3343,7 +3341,7 @@
           <w:lang w:val="en-US"/>
         </w:rPr>
       </w:pPr>
-      <w:bookmarkStart w:id="4" w:name="_Ref294468604"/>
+      <w:bookmarkStart w:id="3" w:name="_Ref294468604"/>
       <w:r>
         <w:rPr>
           <w:lang w:val="en-US"/>
@@ -3372,7 +3370,7 @@
       <w:r>
         <w:fldChar w:fldCharType="end"/>
       </w:r>
-      <w:bookmarkEnd w:id="4"/>
+      <w:bookmarkEnd w:id="3"/>
       <w:r>
         <w:rPr>
           <w:lang w:val="en-US"/>
@@ -3831,7 +3829,7 @@
           <v:shape id="_x0000_i1026" type="#_x0000_t75" style="width:160.5pt;height:430.5pt" o:ole="">
             <v:imagedata r:id="rId11" o:title=""/>
           </v:shape>
-          <o:OLEObject Type="Embed" ProgID="Visio.Drawing.11" ShapeID="_x0000_i1026" DrawAspect="Content" ObjectID="_1377076086" r:id="rId12"/>
+          <o:OLEObject Type="Embed" ProgID="Visio.Drawing.11" ShapeID="_x0000_i1026" DrawAspect="Content" ObjectID="_1378902550" r:id="rId12"/>
         </w:object>
       </w:r>
     </w:p>
@@ -3843,7 +3841,7 @@
           <w:lang w:val="en-US"/>
         </w:rPr>
       </w:pPr>
-      <w:bookmarkStart w:id="5" w:name="_Ref294596431"/>
+      <w:bookmarkStart w:id="4" w:name="_Ref294596431"/>
       <w:r>
         <w:rPr>
           <w:lang w:val="en-US"/>
@@ -3872,7 +3870,7 @@
       <w:r>
         <w:fldChar w:fldCharType="end"/>
       </w:r>
-      <w:bookmarkEnd w:id="5"/>
+      <w:bookmarkEnd w:id="4"/>
       <w:r>
         <w:rPr>
           <w:lang w:val="en-US"/>
@@ -4197,16 +4195,16 @@
         </w:rPr>
         <w:t xml:space="preserve">@EndCondition: </w:t>
       </w:r>
-      <w:bookmarkStart w:id="6" w:name="OLE_LINK1"/>
-      <w:bookmarkStart w:id="7" w:name="OLE_LINK2"/>
+      <w:bookmarkStart w:id="5" w:name="OLE_LINK1"/>
+      <w:bookmarkStart w:id="6" w:name="OLE_LINK2"/>
       <w:r>
         <w:rPr>
           <w:lang w:val="en-US"/>
         </w:rPr>
         <w:t>Method must return Boolean value. Method must not take any parameters.</w:t>
       </w:r>
+      <w:bookmarkEnd w:id="5"/>
       <w:bookmarkEnd w:id="6"/>
-      <w:bookmarkEnd w:id="7"/>
     </w:p>
     <w:p>
       <w:pPr>
@@ -5414,14 +5412,14 @@
           <w:lang w:val="en-US"/>
         </w:rPr>
       </w:pPr>
-      <w:bookmarkStart w:id="8" w:name="_Toc300060546"/>
+      <w:bookmarkStart w:id="7" w:name="_Toc300060546"/>
       <w:r>
         <w:rPr>
           <w:lang w:val="en-US"/>
         </w:rPr>
         <w:t>Test generation</w:t>
       </w:r>
-      <w:bookmarkEnd w:id="8"/>
+      <w:bookmarkEnd w:id="7"/>
     </w:p>
     <w:p>
       <w:pPr>
@@ -6599,14 +6597,14 @@
           <w:lang w:val="en-US"/>
         </w:rPr>
       </w:pPr>
-      <w:bookmarkStart w:id="9" w:name="_Toc300060547"/>
+      <w:bookmarkStart w:id="8" w:name="_Toc300060547"/>
       <w:r>
         <w:rPr>
           <w:lang w:val="en-US"/>
         </w:rPr>
         <w:t>Special model elements</w:t>
       </w:r>
-      <w:bookmarkEnd w:id="9"/>
+      <w:bookmarkEnd w:id="8"/>
     </w:p>
     <w:p>
       <w:pPr>
@@ -8143,14 +8141,14 @@
           <w:lang w:val="en-US"/>
         </w:rPr>
       </w:pPr>
-      <w:bookmarkStart w:id="10" w:name="_Toc300060548"/>
+      <w:bookmarkStart w:id="9" w:name="_Toc300060548"/>
       <w:r>
         <w:rPr>
           <w:lang w:val="en-US"/>
         </w:rPr>
         <w:t>Test optimization</w:t>
       </w:r>
-      <w:bookmarkEnd w:id="10"/>
+      <w:bookmarkEnd w:id="9"/>
     </w:p>
     <w:p>
       <w:pPr>
@@ -9026,13 +9024,660 @@
           <w:lang w:val="en-US"/>
         </w:rPr>
       </w:pPr>
-      <w:bookmarkStart w:id="11" w:name="_Toc300060549"/>
+      <w:bookmarkStart w:id="10" w:name="_Toc300060549"/>
       <w:r>
         <w:rPr>
           <w:lang w:val="en-US"/>
         </w:rPr>
         <w:t>Customization of algorithms and other components</w:t>
       </w:r>
+      <w:bookmarkEnd w:id="10"/>
+    </w:p>
+    <w:p>
+      <w:pPr>
+        <w:jc w:val="both"/>
+        <w:rPr>
+          <w:lang w:val="en-US"/>
+        </w:rPr>
+      </w:pPr>
+      <w:r>
+        <w:rPr>
+          <w:lang w:val="en-US"/>
+        </w:rPr>
+        <w:t xml:space="preserve">In addition to the existing test generation algorithms, suite end conditions and other components provided with OSMOTester, customized versions of these components can also be created. </w:t>
+      </w:r>
+    </w:p>
+    <w:p>
+      <w:pPr>
+        <w:jc w:val="both"/>
+        <w:rPr>
+          <w:lang w:val="en-US"/>
+        </w:rPr>
+      </w:pPr>
+      <w:r>
+        <w:rPr>
+          <w:lang w:val="en-US"/>
+        </w:rPr>
+        <w:t xml:space="preserve">To create a test generation algorithm that traverses the model object, you must implement the </w:t>
+      </w:r>
+      <w:r>
+        <w:rPr>
+          <w:rFonts w:ascii="Courier New" w:hAnsi="Courier New" w:cs="Courier New"/>
+          <w:lang w:val="en-US"/>
+        </w:rPr>
+        <w:t>FSMTraversalAlgorithm</w:t>
+      </w:r>
+      <w:r>
+        <w:rPr>
+          <w:lang w:val="en-US"/>
+        </w:rPr>
+        <w:t xml:space="preserve"> interface. To define your own test suite or test case generation end conditions, you must implement the </w:t>
+      </w:r>
+      <w:r>
+        <w:rPr>
+          <w:rFonts w:ascii="Courier New" w:hAnsi="Courier New" w:cs="Courier New"/>
+          <w:lang w:val="en-US"/>
+        </w:rPr>
+        <w:t>EndCondition</w:t>
+      </w:r>
+      <w:r>
+        <w:rPr>
+          <w:lang w:val="en-US"/>
+        </w:rPr>
+        <w:t xml:space="preserve"> interface.</w:t>
+      </w:r>
+      <w:r>
+        <w:rPr>
+          <w:lang w:val="en-US"/>
+        </w:rPr>
+        <w:t xml:space="preserve"> More information on these can be found in their Javadocs and in the project source code.</w:t>
+      </w:r>
+    </w:p>
+    <w:p>
+      <w:pPr>
+        <w:rPr>
+          <w:lang w:val="en-US"/>
+        </w:rPr>
+      </w:pPr>
+      <w:r>
+        <w:rPr>
+          <w:lang w:val="en-US"/>
+        </w:rPr>
+        <w:br w:type="page"/>
+      </w:r>
+    </w:p>
+    <w:p>
+      <w:pPr>
+        <w:pStyle w:val="Heading1"/>
+        <w:rPr>
+          <w:lang w:val="en-US"/>
+        </w:rPr>
+      </w:pPr>
+      <w:r>
+        <w:rPr>
+          <w:lang w:val="en-US"/>
+        </w:rPr>
+        <w:lastRenderedPageBreak/>
+        <w:t>Calendar Tutorial</w:t>
+      </w:r>
+    </w:p>
+    <w:p>
+      <w:pPr>
+        <w:jc w:val="both"/>
+        <w:rPr>
+          <w:lang w:val="en-US"/>
+        </w:rPr>
+      </w:pPr>
+      <w:r>
+        <w:rPr>
+          <w:lang w:val="en-US"/>
+        </w:rPr>
+        <w:t xml:space="preserve">The OSMOTester source code includes several smaller examples and one bigger example. The bigger example is </w:t>
+      </w:r>
+      <w:r>
+        <w:rPr>
+          <w:lang w:val="en-US"/>
+        </w:rPr>
+        <w:t>an example for generating tests for a calendar application. The calendar used as a test subject is a simple example of a calendar component implemented in Java and also included in the OSMOTester calendar example source code.</w:t>
+      </w:r>
+      <w:r>
+        <w:rPr>
+          <w:lang w:val="en-US"/>
+        </w:rPr>
+        <w:t xml:space="preserve"> The example can be found under the source package</w:t>
+      </w:r>
+    </w:p>
+    <w:p>
+      <w:pPr>
+        <w:pStyle w:val="ListParagraph"/>
+        <w:numPr>
+          <w:ilvl w:val="0"/>
+          <w:numId w:val="5"/>
+        </w:numPr>
+        <w:jc w:val="both"/>
+        <w:rPr>
+          <w:lang w:val="en-US"/>
+        </w:rPr>
+      </w:pPr>
+      <w:r>
+        <w:rPr>
+          <w:lang w:val="en-US"/>
+        </w:rPr>
+        <w:t xml:space="preserve">osmo.tester.examples.calendar. </w:t>
+      </w:r>
+    </w:p>
+    <w:p>
+      <w:pPr>
+        <w:jc w:val="both"/>
+        <w:rPr>
+          <w:lang w:val="en-US"/>
+        </w:rPr>
+      </w:pPr>
+      <w:r>
+        <w:rPr>
+          <w:lang w:val="en-US"/>
+        </w:rPr>
+        <w:t>This has several subdirectories, which are the following</w:t>
+      </w:r>
+    </w:p>
+    <w:p>
+      <w:pPr>
+        <w:pStyle w:val="ListParagraph"/>
+        <w:numPr>
+          <w:ilvl w:val="0"/>
+          <w:numId w:val="5"/>
+        </w:numPr>
+        <w:jc w:val="both"/>
+        <w:rPr>
+          <w:lang w:val="en-US"/>
+        </w:rPr>
+      </w:pPr>
+      <w:r>
+        <w:rPr>
+          <w:lang w:val="en-US"/>
+        </w:rPr>
+        <w:t>osmo.tester.examples.calendar</w:t>
+      </w:r>
+      <w:r>
+        <w:rPr>
+          <w:lang w:val="en-US"/>
+        </w:rPr>
+        <w:t>.scripter</w:t>
+      </w:r>
+      <w:r>
+        <w:rPr>
+          <w:lang w:val="en-US"/>
+        </w:rPr>
+        <w:t xml:space="preserve">. </w:t>
+      </w:r>
+      <w:r>
+        <w:rPr>
+          <w:lang w:val="en-US"/>
+        </w:rPr>
+        <w:t>Examples of online and offline scripters for the calendar example.</w:t>
+      </w:r>
+    </w:p>
+    <w:p>
+      <w:pPr>
+        <w:pStyle w:val="ListParagraph"/>
+        <w:numPr>
+          <w:ilvl w:val="0"/>
+          <w:numId w:val="5"/>
+        </w:numPr>
+        <w:jc w:val="both"/>
+        <w:rPr>
+          <w:lang w:val="en-US"/>
+        </w:rPr>
+      </w:pPr>
+      <w:r>
+        <w:rPr>
+          <w:lang w:val="en-US"/>
+        </w:rPr>
+        <w:t>osmo.tester.examples.calendar.</w:t>
+      </w:r>
+      <w:r>
+        <w:rPr>
+          <w:lang w:val="en-US"/>
+        </w:rPr>
+        <w:t>testapp. The test subject in this example.</w:t>
+      </w:r>
+    </w:p>
+    <w:p>
+      <w:pPr>
+        <w:pStyle w:val="ListParagraph"/>
+        <w:numPr>
+          <w:ilvl w:val="0"/>
+          <w:numId w:val="5"/>
+        </w:numPr>
+        <w:jc w:val="both"/>
+        <w:rPr>
+          <w:lang w:val="en-US"/>
+        </w:rPr>
+      </w:pPr>
+      <w:r>
+        <w:rPr>
+          <w:lang w:val="en-US"/>
+        </w:rPr>
+        <w:t>osmo.tester.examples.calendar</w:t>
+      </w:r>
+      <w:r>
+        <w:rPr>
+          <w:lang w:val="en-US"/>
+        </w:rPr>
+        <w:t>.testmodel. The test models for this example.</w:t>
+      </w:r>
+    </w:p>
+    <w:p>
+      <w:pPr>
+        <w:jc w:val="both"/>
+        <w:rPr>
+          <w:lang w:val="en-US"/>
+        </w:rPr>
+      </w:pPr>
+      <w:r>
+        <w:rPr>
+          <w:lang w:val="en-US"/>
+        </w:rPr>
+        <w:t>The tested application provides the following calendar functionality and constraints</w:t>
+      </w:r>
+    </w:p>
+    <w:p>
+      <w:pPr>
+        <w:pStyle w:val="ListParagraph"/>
+        <w:numPr>
+          <w:ilvl w:val="0"/>
+          <w:numId w:val="6"/>
+        </w:numPr>
+        <w:jc w:val="both"/>
+        <w:rPr>
+          <w:lang w:val="en-US"/>
+        </w:rPr>
+      </w:pPr>
+      <w:r>
+        <w:rPr>
+          <w:lang w:val="en-US"/>
+        </w:rPr>
+        <w:t>A calendar can be creat</w:t>
+      </w:r>
+      <w:r>
+        <w:rPr>
+          <w:lang w:val="en-US"/>
+        </w:rPr>
+        <w:t>ed, with a user associated to it.</w:t>
+      </w:r>
+    </w:p>
+    <w:p>
+      <w:pPr>
+        <w:pStyle w:val="ListParagraph"/>
+        <w:numPr>
+          <w:ilvl w:val="0"/>
+          <w:numId w:val="6"/>
+        </w:numPr>
+        <w:jc w:val="both"/>
+        <w:rPr>
+          <w:lang w:val="en-US"/>
+        </w:rPr>
+      </w:pPr>
+      <w:r>
+        <w:rPr>
+          <w:lang w:val="en-US"/>
+        </w:rPr>
+        <w:t>One user can have one calendar associated</w:t>
+      </w:r>
+      <w:r>
+        <w:rPr>
+          <w:lang w:val="en-US"/>
+        </w:rPr>
+        <w:t>.</w:t>
+      </w:r>
+    </w:p>
+    <w:p>
+      <w:pPr>
+        <w:pStyle w:val="ListParagraph"/>
+        <w:numPr>
+          <w:ilvl w:val="0"/>
+          <w:numId w:val="6"/>
+        </w:numPr>
+        <w:jc w:val="both"/>
+        <w:rPr>
+          <w:lang w:val="en-US"/>
+        </w:rPr>
+      </w:pPr>
+      <w:r>
+        <w:rPr>
+          <w:lang w:val="en-US"/>
+        </w:rPr>
+        <w:t>Tasks can be added to the calendar, a</w:t>
+      </w:r>
+      <w:r>
+        <w:rPr>
+          <w:lang w:val="en-US"/>
+        </w:rPr>
+        <w:t xml:space="preserve"> task</w:t>
+      </w:r>
+      <w:r>
+        <w:rPr>
+          <w:lang w:val="en-US"/>
+        </w:rPr>
+        <w:t xml:space="preserve"> has a description and a date</w:t>
+      </w:r>
+      <w:r>
+        <w:rPr>
+          <w:lang w:val="en-US"/>
+        </w:rPr>
+        <w:t>.</w:t>
+      </w:r>
+    </w:p>
+    <w:p>
+      <w:pPr>
+        <w:pStyle w:val="ListParagraph"/>
+        <w:numPr>
+          <w:ilvl w:val="0"/>
+          <w:numId w:val="6"/>
+        </w:numPr>
+        <w:jc w:val="both"/>
+        <w:rPr>
+          <w:lang w:val="en-US"/>
+        </w:rPr>
+      </w:pPr>
+      <w:r>
+        <w:rPr>
+          <w:lang w:val="en-US"/>
+        </w:rPr>
+        <w:t xml:space="preserve">Events can be added to the calendar, </w:t>
+      </w:r>
+      <w:r>
+        <w:rPr>
+          <w:lang w:val="en-US"/>
+        </w:rPr>
+        <w:t>an event has a description, a location, a start date, and an end date</w:t>
+      </w:r>
+      <w:r>
+        <w:rPr>
+          <w:lang w:val="en-US"/>
+        </w:rPr>
+        <w:t>.</w:t>
+      </w:r>
+    </w:p>
+    <w:p>
+      <w:pPr>
+        <w:pStyle w:val="ListParagraph"/>
+        <w:numPr>
+          <w:ilvl w:val="0"/>
+          <w:numId w:val="6"/>
+        </w:numPr>
+        <w:jc w:val="both"/>
+        <w:rPr>
+          <w:lang w:val="en-US"/>
+        </w:rPr>
+      </w:pPr>
+      <w:r>
+        <w:rPr>
+          <w:lang w:val="en-US"/>
+        </w:rPr>
+        <w:t>Existing events can be linked to new users, making the added users participants in the event, while the user for whom it was originally created is the organizer of the event</w:t>
+      </w:r>
+      <w:r>
+        <w:rPr>
+          <w:lang w:val="en-US"/>
+        </w:rPr>
+        <w:t>.</w:t>
+      </w:r>
+    </w:p>
+    <w:p>
+      <w:pPr>
+        <w:pStyle w:val="ListParagraph"/>
+        <w:numPr>
+          <w:ilvl w:val="0"/>
+          <w:numId w:val="6"/>
+        </w:numPr>
+        <w:jc w:val="both"/>
+        <w:rPr>
+          <w:lang w:val="en-US"/>
+        </w:rPr>
+      </w:pPr>
+      <w:r>
+        <w:rPr>
+          <w:lang w:val="en-US"/>
+        </w:rPr>
+        <w:t>Tasks can be deleted</w:t>
+      </w:r>
+      <w:r>
+        <w:rPr>
+          <w:lang w:val="en-US"/>
+        </w:rPr>
+        <w:t>.</w:t>
+      </w:r>
+    </w:p>
+    <w:p>
+      <w:pPr>
+        <w:pStyle w:val="ListParagraph"/>
+        <w:numPr>
+          <w:ilvl w:val="0"/>
+          <w:numId w:val="6"/>
+        </w:numPr>
+        <w:jc w:val="both"/>
+        <w:rPr>
+          <w:lang w:val="en-US"/>
+        </w:rPr>
+      </w:pPr>
+      <w:r>
+        <w:rPr>
+          <w:lang w:val="en-US"/>
+        </w:rPr>
+        <w:t>Events can be deleted. If the event is deleted from a participant, it has no effect on other users and their calendars. If the event is deleted from an organizer, the same event is also deleted from all linked participants.</w:t>
+      </w:r>
+    </w:p>
+    <w:p>
+      <w:pPr>
+        <w:pStyle w:val="ListParagraph"/>
+        <w:numPr>
+          <w:ilvl w:val="0"/>
+          <w:numId w:val="6"/>
+        </w:numPr>
+        <w:jc w:val="both"/>
+        <w:rPr>
+          <w:lang w:val="en-US"/>
+        </w:rPr>
+      </w:pPr>
+      <w:r>
+        <w:rPr>
+          <w:lang w:val="en-US"/>
+        </w:rPr>
+        <w:t>Task and event descriptions and locations are described using Java String data type (they are text).</w:t>
+      </w:r>
+    </w:p>
+    <w:p>
+      <w:pPr>
+        <w:pStyle w:val="ListParagraph"/>
+        <w:numPr>
+          <w:ilvl w:val="0"/>
+          <w:numId w:val="6"/>
+        </w:numPr>
+        <w:jc w:val="both"/>
+        <w:rPr>
+          <w:lang w:val="en-US"/>
+        </w:rPr>
+      </w:pPr>
+      <w:r>
+        <w:rPr>
+          <w:lang w:val="en-US"/>
+        </w:rPr>
+        <w:t>Task and event related times are described using Java Date data type.</w:t>
+      </w:r>
+    </w:p>
+    <w:p>
+      <w:pPr>
+        <w:jc w:val="both"/>
+        <w:rPr>
+          <w:lang w:val="en-US"/>
+        </w:rPr>
+      </w:pPr>
+      <w:r>
+        <w:rPr>
+          <w:lang w:val="en-US"/>
+        </w:rPr>
+        <w:t>In order to demonstrate the different OSMOTester features, the following elements are provided:</w:t>
+      </w:r>
+    </w:p>
+    <w:p>
+      <w:pPr>
+        <w:jc w:val="both"/>
+        <w:rPr>
+          <w:lang w:val="en-US"/>
+        </w:rPr>
+      </w:pPr>
+      <w:r>
+        <w:rPr>
+          <w:lang w:val="en-US"/>
+        </w:rPr>
+        <w:t>A Number of partial test models for different properties:</w:t>
+      </w:r>
+    </w:p>
+    <w:p>
+      <w:pPr>
+        <w:pStyle w:val="ListParagraph"/>
+        <w:numPr>
+          <w:ilvl w:val="0"/>
+          <w:numId w:val="7"/>
+        </w:numPr>
+        <w:jc w:val="both"/>
+        <w:rPr>
+          <w:lang w:val="en-US"/>
+        </w:rPr>
+      </w:pPr>
+      <w:r>
+        <w:rPr>
+          <w:lang w:val="en-US"/>
+        </w:rPr>
+        <w:t xml:space="preserve">For </w:t>
+      </w:r>
+      <w:r>
+        <w:rPr>
+          <w:lang w:val="en-US"/>
+        </w:rPr>
+        <w:t>adding and removing organizer events</w:t>
+      </w:r>
+      <w:r>
+        <w:rPr>
+          <w:lang w:val="en-US"/>
+        </w:rPr>
+        <w:t>.</w:t>
+      </w:r>
+    </w:p>
+    <w:p>
+      <w:pPr>
+        <w:pStyle w:val="ListParagraph"/>
+        <w:numPr>
+          <w:ilvl w:val="0"/>
+          <w:numId w:val="7"/>
+        </w:numPr>
+        <w:jc w:val="both"/>
+        <w:rPr>
+          <w:lang w:val="en-US"/>
+        </w:rPr>
+      </w:pPr>
+      <w:r>
+        <w:rPr>
+          <w:lang w:val="en-US"/>
+        </w:rPr>
+        <w:t>For adding and removing tasks</w:t>
+      </w:r>
+      <w:r>
+        <w:rPr>
+          <w:lang w:val="en-US"/>
+        </w:rPr>
+        <w:t>.</w:t>
+      </w:r>
+    </w:p>
+    <w:p>
+      <w:pPr>
+        <w:pStyle w:val="ListParagraph"/>
+        <w:numPr>
+          <w:ilvl w:val="0"/>
+          <w:numId w:val="7"/>
+        </w:numPr>
+        <w:jc w:val="both"/>
+        <w:rPr>
+          <w:lang w:val="en-US"/>
+        </w:rPr>
+      </w:pPr>
+      <w:r>
+        <w:rPr>
+          <w:lang w:val="en-US"/>
+        </w:rPr>
+        <w:t>For creating events that overlap other events and tasks that overlap events</w:t>
+      </w:r>
+      <w:r>
+        <w:rPr>
+          <w:lang w:val="en-US"/>
+        </w:rPr>
+        <w:t>.</w:t>
+      </w:r>
+    </w:p>
+    <w:p>
+      <w:pPr>
+        <w:pStyle w:val="ListParagraph"/>
+        <w:numPr>
+          <w:ilvl w:val="0"/>
+          <w:numId w:val="7"/>
+        </w:numPr>
+        <w:jc w:val="both"/>
+        <w:rPr>
+          <w:lang w:val="en-US"/>
+        </w:rPr>
+      </w:pPr>
+      <w:r>
+        <w:rPr>
+          <w:lang w:val="en-US"/>
+        </w:rPr>
+        <w:t>For attaching events to an organizers calendar, creating participants for the event.</w:t>
+      </w:r>
+    </w:p>
+    <w:p>
+      <w:pPr>
+        <w:pStyle w:val="ListParagraph"/>
+        <w:numPr>
+          <w:ilvl w:val="0"/>
+          <w:numId w:val="7"/>
+        </w:numPr>
+        <w:jc w:val="both"/>
+        <w:rPr>
+          <w:lang w:val="en-US"/>
+        </w:rPr>
+      </w:pPr>
+      <w:r>
+        <w:rPr>
+          <w:lang w:val="en-US"/>
+        </w:rPr>
+        <w:t>For error handling of invalid input</w:t>
+      </w:r>
+      <w:r>
+        <w:rPr>
+          <w:lang w:val="en-US"/>
+        </w:rPr>
+        <w:t>.</w:t>
+      </w:r>
+    </w:p>
+    <w:p>
+      <w:pPr>
+        <w:pStyle w:val="ListParagraph"/>
+        <w:numPr>
+          <w:ilvl w:val="0"/>
+          <w:numId w:val="7"/>
+        </w:numPr>
+        <w:jc w:val="both"/>
+        <w:rPr>
+          <w:lang w:val="en-US"/>
+        </w:rPr>
+      </w:pPr>
+      <w:r>
+        <w:rPr>
+          <w:lang w:val="en-US"/>
+        </w:rPr>
+        <w:t>For test oracles to assert correct tasks and events are present in the calendar.</w:t>
+      </w:r>
+      <w:bookmarkStart w:id="11" w:name="_GoBack"/>
       <w:bookmarkEnd w:id="11"/>
     </w:p>
     <w:p>
@@ -9042,57 +9687,33 @@
           <w:lang w:val="en-US"/>
         </w:rPr>
       </w:pPr>
-      <w:r>
-        <w:rPr>
-          <w:lang w:val="en-US"/>
-        </w:rPr>
-        <w:t xml:space="preserve">In addition to the existing test generation algorithms, suite end conditions and other components provided with OSMOTester, customized versions of these components can also be created. </w:t>
-      </w:r>
-    </w:p>
-    <w:p>
-      <w:pPr>
-        <w:jc w:val="both"/>
-        <w:rPr>
-          <w:lang w:val="en-US"/>
-        </w:rPr>
-      </w:pPr>
-      <w:r>
-        <w:rPr>
-          <w:lang w:val="en-US"/>
-        </w:rPr>
-        <w:t xml:space="preserve">To create a test generation algorithm that traverses the model object, you must implement the </w:t>
-      </w:r>
-      <w:r>
-        <w:rPr>
-          <w:rFonts w:ascii="Courier New" w:hAnsi="Courier New" w:cs="Courier New"/>
-          <w:lang w:val="en-US"/>
-        </w:rPr>
-        <w:t>FSMTraversalAlgorithm</w:t>
-      </w:r>
-      <w:r>
-        <w:rPr>
-          <w:lang w:val="en-US"/>
-        </w:rPr>
-        <w:t xml:space="preserve"> interface. To define your own test suite or test case generation end conditions, you must implement the </w:t>
-      </w:r>
-      <w:r>
-        <w:rPr>
-          <w:rFonts w:ascii="Courier New" w:hAnsi="Courier New" w:cs="Courier New"/>
-          <w:lang w:val="en-US"/>
-        </w:rPr>
-        <w:t>EndCondition</w:t>
-      </w:r>
-      <w:r>
-        <w:rPr>
-          <w:lang w:val="en-US"/>
-        </w:rPr>
-        <w:t xml:space="preserve"> interface.</w:t>
-      </w:r>
-      <w:r>
-        <w:rPr>
-          <w:lang w:val="en-US"/>
-        </w:rPr>
-        <w:t xml:space="preserve"> More information on these can be found in their Javadocs and in the project source code.</w:t>
+    </w:p>
+    <w:p>
+      <w:pPr>
+        <w:jc w:val="both"/>
+        <w:rPr>
+          <w:lang w:val="en-US"/>
+        </w:rPr>
+      </w:pPr>
+    </w:p>
+    <w:p>
+      <w:pPr>
+        <w:rPr>
+          <w:rFonts w:asciiTheme="majorHAnsi" w:eastAsiaTheme="majorEastAsia" w:hAnsiTheme="majorHAnsi" w:cstheme="majorBidi"/>
+          <w:b/>
+          <w:bCs/>
+          <w:color w:val="365F91" w:themeColor="accent1" w:themeShade="BF"/>
+          <w:sz w:val="28"/>
+          <w:szCs w:val="28"/>
+          <w:lang w:val="en-US"/>
+        </w:rPr>
+      </w:pPr>
+      <w:bookmarkStart w:id="12" w:name="_Toc300060550"/>
+      <w:r>
+        <w:rPr>
+          <w:lang w:val="en-US"/>
+        </w:rPr>
+        <w:br w:type="page"/>
       </w:r>
     </w:p>
     <w:p>
@@ -9102,11 +9723,11 @@
           <w:lang w:val="en-US"/>
         </w:rPr>
       </w:pPr>
-      <w:bookmarkStart w:id="12" w:name="_Toc300060550"/>
-      <w:r>
-        <w:rPr>
-          <w:lang w:val="en-US"/>
-        </w:rPr>
+      <w:r>
+        <w:rPr>
+          <w:lang w:val="en-US"/>
+        </w:rPr>
+        <w:lastRenderedPageBreak/>
         <w:t>Conclusions</w:t>
       </w:r>
       <w:bookmarkEnd w:id="12"/>
@@ -9313,7 +9934,7 @@
           <w:rPr>
             <w:noProof/>
           </w:rPr>
-          <w:t>1</w:t>
+          <w:t>15</w:t>
         </w:r>
         <w:r>
           <w:rPr>
@@ -9534,9 +10155,9 @@
     </w:lvl>
   </w:abstractNum>
   <w:abstractNum w:abstractNumId="2">
-    <w:nsid w:val="4D562011"/>
+    <w:nsid w:val="12046536"/>
     <w:multiLevelType w:val="hybridMultilevel"/>
-    <w:tmpl w:val="C28C1E2C"/>
+    <w:tmpl w:val="3B2ED616"/>
     <w:lvl w:ilvl="0" w:tplc="040B0001">
       <w:start w:val="1"/>
       <w:numFmt w:val="bullet"/>
@@ -9647,9 +10268,9 @@
     </w:lvl>
   </w:abstractNum>
   <w:abstractNum w:abstractNumId="3">
-    <w:nsid w:val="65745799"/>
+    <w:nsid w:val="49615B8E"/>
     <w:multiLevelType w:val="hybridMultilevel"/>
-    <w:tmpl w:val="A7981CF8"/>
+    <w:tmpl w:val="326A83CC"/>
     <w:lvl w:ilvl="0" w:tplc="040B0001">
       <w:start w:val="1"/>
       <w:numFmt w:val="bullet"/>
@@ -9759,17 +10380,365 @@
       </w:rPr>
     </w:lvl>
   </w:abstractNum>
+  <w:abstractNum w:abstractNumId="4">
+    <w:nsid w:val="4D562011"/>
+    <w:multiLevelType w:val="hybridMultilevel"/>
+    <w:tmpl w:val="C28C1E2C"/>
+    <w:lvl w:ilvl="0" w:tplc="040B0001">
+      <w:start w:val="1"/>
+      <w:numFmt w:val="bullet"/>
+      <w:lvlText w:val=""/>
+      <w:lvlJc w:val="left"/>
+      <w:pPr>
+        <w:ind w:left="720" w:hanging="360"/>
+      </w:pPr>
+      <w:rPr>
+        <w:rFonts w:ascii="Symbol" w:hAnsi="Symbol" w:hint="default"/>
+      </w:rPr>
+    </w:lvl>
+    <w:lvl w:ilvl="1" w:tplc="040B0003" w:tentative="1">
+      <w:start w:val="1"/>
+      <w:numFmt w:val="bullet"/>
+      <w:lvlText w:val="o"/>
+      <w:lvlJc w:val="left"/>
+      <w:pPr>
+        <w:ind w:left="1440" w:hanging="360"/>
+      </w:pPr>
+      <w:rPr>
+        <w:rFonts w:ascii="Courier New" w:hAnsi="Courier New" w:cs="Courier New" w:hint="default"/>
+      </w:rPr>
+    </w:lvl>
+    <w:lvl w:ilvl="2" w:tplc="040B0005" w:tentative="1">
+      <w:start w:val="1"/>
+      <w:numFmt w:val="bullet"/>
+      <w:lvlText w:val=""/>
+      <w:lvlJc w:val="left"/>
+      <w:pPr>
+        <w:ind w:left="2160" w:hanging="360"/>
+      </w:pPr>
+      <w:rPr>
+        <w:rFonts w:ascii="Wingdings" w:hAnsi="Wingdings" w:hint="default"/>
+      </w:rPr>
+    </w:lvl>
+    <w:lvl w:ilvl="3" w:tplc="040B0001" w:tentative="1">
+      <w:start w:val="1"/>
+      <w:numFmt w:val="bullet"/>
+      <w:lvlText w:val=""/>
+      <w:lvlJc w:val="left"/>
+      <w:pPr>
+        <w:ind w:left="2880" w:hanging="360"/>
+      </w:pPr>
+      <w:rPr>
+        <w:rFonts w:ascii="Symbol" w:hAnsi="Symbol" w:hint="default"/>
+      </w:rPr>
+    </w:lvl>
+    <w:lvl w:ilvl="4" w:tplc="040B0003" w:tentative="1">
+      <w:start w:val="1"/>
+      <w:numFmt w:val="bullet"/>
+      <w:lvlText w:val="o"/>
+      <w:lvlJc w:val="left"/>
+      <w:pPr>
+        <w:ind w:left="3600" w:hanging="360"/>
+      </w:pPr>
+      <w:rPr>
+        <w:rFonts w:ascii="Courier New" w:hAnsi="Courier New" w:cs="Courier New" w:hint="default"/>
+      </w:rPr>
+    </w:lvl>
+    <w:lvl w:ilvl="5" w:tplc="040B0005" w:tentative="1">
+      <w:start w:val="1"/>
+      <w:numFmt w:val="bullet"/>
+      <w:lvlText w:val=""/>
+      <w:lvlJc w:val="left"/>
+      <w:pPr>
+        <w:ind w:left="4320" w:hanging="360"/>
+      </w:pPr>
+      <w:rPr>
+        <w:rFonts w:ascii="Wingdings" w:hAnsi="Wingdings" w:hint="default"/>
+      </w:rPr>
+    </w:lvl>
+    <w:lvl w:ilvl="6" w:tplc="040B0001" w:tentative="1">
+      <w:start w:val="1"/>
+      <w:numFmt w:val="bullet"/>
+      <w:lvlText w:val=""/>
+      <w:lvlJc w:val="left"/>
+      <w:pPr>
+        <w:ind w:left="5040" w:hanging="360"/>
+      </w:pPr>
+      <w:rPr>
+        <w:rFonts w:ascii="Symbol" w:hAnsi="Symbol" w:hint="default"/>
+      </w:rPr>
+    </w:lvl>
+    <w:lvl w:ilvl="7" w:tplc="040B0003" w:tentative="1">
+      <w:start w:val="1"/>
+      <w:numFmt w:val="bullet"/>
+      <w:lvlText w:val="o"/>
+      <w:lvlJc w:val="left"/>
+      <w:pPr>
+        <w:ind w:left="5760" w:hanging="360"/>
+      </w:pPr>
+      <w:rPr>
+        <w:rFonts w:ascii="Courier New" w:hAnsi="Courier New" w:cs="Courier New" w:hint="default"/>
+      </w:rPr>
+    </w:lvl>
+    <w:lvl w:ilvl="8" w:tplc="040B0005" w:tentative="1">
+      <w:start w:val="1"/>
+      <w:numFmt w:val="bullet"/>
+      <w:lvlText w:val=""/>
+      <w:lvlJc w:val="left"/>
+      <w:pPr>
+        <w:ind w:left="6480" w:hanging="360"/>
+      </w:pPr>
+      <w:rPr>
+        <w:rFonts w:ascii="Wingdings" w:hAnsi="Wingdings" w:hint="default"/>
+      </w:rPr>
+    </w:lvl>
+  </w:abstractNum>
+  <w:abstractNum w:abstractNumId="5">
+    <w:nsid w:val="65745799"/>
+    <w:multiLevelType w:val="hybridMultilevel"/>
+    <w:tmpl w:val="A7981CF8"/>
+    <w:lvl w:ilvl="0" w:tplc="040B0001">
+      <w:start w:val="1"/>
+      <w:numFmt w:val="bullet"/>
+      <w:lvlText w:val=""/>
+      <w:lvlJc w:val="left"/>
+      <w:pPr>
+        <w:ind w:left="720" w:hanging="360"/>
+      </w:pPr>
+      <w:rPr>
+        <w:rFonts w:ascii="Symbol" w:hAnsi="Symbol" w:hint="default"/>
+      </w:rPr>
+    </w:lvl>
+    <w:lvl w:ilvl="1" w:tplc="040B0003" w:tentative="1">
+      <w:start w:val="1"/>
+      <w:numFmt w:val="bullet"/>
+      <w:lvlText w:val="o"/>
+      <w:lvlJc w:val="left"/>
+      <w:pPr>
+        <w:ind w:left="1440" w:hanging="360"/>
+      </w:pPr>
+      <w:rPr>
+        <w:rFonts w:ascii="Courier New" w:hAnsi="Courier New" w:cs="Courier New" w:hint="default"/>
+      </w:rPr>
+    </w:lvl>
+    <w:lvl w:ilvl="2" w:tplc="040B0005" w:tentative="1">
+      <w:start w:val="1"/>
+      <w:numFmt w:val="bullet"/>
+      <w:lvlText w:val=""/>
+      <w:lvlJc w:val="left"/>
+      <w:pPr>
+        <w:ind w:left="2160" w:hanging="360"/>
+      </w:pPr>
+      <w:rPr>
+        <w:rFonts w:ascii="Wingdings" w:hAnsi="Wingdings" w:hint="default"/>
+      </w:rPr>
+    </w:lvl>
+    <w:lvl w:ilvl="3" w:tplc="040B0001" w:tentative="1">
+      <w:start w:val="1"/>
+      <w:numFmt w:val="bullet"/>
+      <w:lvlText w:val=""/>
+      <w:lvlJc w:val="left"/>
+      <w:pPr>
+        <w:ind w:left="2880" w:hanging="360"/>
+      </w:pPr>
+      <w:rPr>
+        <w:rFonts w:ascii="Symbol" w:hAnsi="Symbol" w:hint="default"/>
+      </w:rPr>
+    </w:lvl>
+    <w:lvl w:ilvl="4" w:tplc="040B0003" w:tentative="1">
+      <w:start w:val="1"/>
+      <w:numFmt w:val="bullet"/>
+      <w:lvlText w:val="o"/>
+      <w:lvlJc w:val="left"/>
+      <w:pPr>
+        <w:ind w:left="3600" w:hanging="360"/>
+      </w:pPr>
+      <w:rPr>
+        <w:rFonts w:ascii="Courier New" w:hAnsi="Courier New" w:cs="Courier New" w:hint="default"/>
+      </w:rPr>
+    </w:lvl>
+    <w:lvl w:ilvl="5" w:tplc="040B0005" w:tentative="1">
+      <w:start w:val="1"/>
+      <w:numFmt w:val="bullet"/>
+      <w:lvlText w:val=""/>
+      <w:lvlJc w:val="left"/>
+      <w:pPr>
+        <w:ind w:left="4320" w:hanging="360"/>
+      </w:pPr>
+      <w:rPr>
+        <w:rFonts w:ascii="Wingdings" w:hAnsi="Wingdings" w:hint="default"/>
+      </w:rPr>
+    </w:lvl>
+    <w:lvl w:ilvl="6" w:tplc="040B0001" w:tentative="1">
+      <w:start w:val="1"/>
+      <w:numFmt w:val="bullet"/>
+      <w:lvlText w:val=""/>
+      <w:lvlJc w:val="left"/>
+      <w:pPr>
+        <w:ind w:left="5040" w:hanging="360"/>
+      </w:pPr>
+      <w:rPr>
+        <w:rFonts w:ascii="Symbol" w:hAnsi="Symbol" w:hint="default"/>
+      </w:rPr>
+    </w:lvl>
+    <w:lvl w:ilvl="7" w:tplc="040B0003" w:tentative="1">
+      <w:start w:val="1"/>
+      <w:numFmt w:val="bullet"/>
+      <w:lvlText w:val="o"/>
+      <w:lvlJc w:val="left"/>
+      <w:pPr>
+        <w:ind w:left="5760" w:hanging="360"/>
+      </w:pPr>
+      <w:rPr>
+        <w:rFonts w:ascii="Courier New" w:hAnsi="Courier New" w:cs="Courier New" w:hint="default"/>
+      </w:rPr>
+    </w:lvl>
+    <w:lvl w:ilvl="8" w:tplc="040B0005" w:tentative="1">
+      <w:start w:val="1"/>
+      <w:numFmt w:val="bullet"/>
+      <w:lvlText w:val=""/>
+      <w:lvlJc w:val="left"/>
+      <w:pPr>
+        <w:ind w:left="6480" w:hanging="360"/>
+      </w:pPr>
+      <w:rPr>
+        <w:rFonts w:ascii="Wingdings" w:hAnsi="Wingdings" w:hint="default"/>
+      </w:rPr>
+    </w:lvl>
+  </w:abstractNum>
+  <w:abstractNum w:abstractNumId="6">
+    <w:nsid w:val="7D2D7B34"/>
+    <w:multiLevelType w:val="hybridMultilevel"/>
+    <w:tmpl w:val="9C1A0A46"/>
+    <w:lvl w:ilvl="0" w:tplc="040B0001">
+      <w:start w:val="1"/>
+      <w:numFmt w:val="bullet"/>
+      <w:lvlText w:val=""/>
+      <w:lvlJc w:val="left"/>
+      <w:pPr>
+        <w:ind w:left="720" w:hanging="360"/>
+      </w:pPr>
+      <w:rPr>
+        <w:rFonts w:ascii="Symbol" w:hAnsi="Symbol" w:hint="default"/>
+      </w:rPr>
+    </w:lvl>
+    <w:lvl w:ilvl="1" w:tplc="040B0003" w:tentative="1">
+      <w:start w:val="1"/>
+      <w:numFmt w:val="bullet"/>
+      <w:lvlText w:val="o"/>
+      <w:lvlJc w:val="left"/>
+      <w:pPr>
+        <w:ind w:left="1440" w:hanging="360"/>
+      </w:pPr>
+      <w:rPr>
+        <w:rFonts w:ascii="Courier New" w:hAnsi="Courier New" w:cs="Courier New" w:hint="default"/>
+      </w:rPr>
+    </w:lvl>
+    <w:lvl w:ilvl="2" w:tplc="040B0005" w:tentative="1">
+      <w:start w:val="1"/>
+      <w:numFmt w:val="bullet"/>
+      <w:lvlText w:val=""/>
+      <w:lvlJc w:val="left"/>
+      <w:pPr>
+        <w:ind w:left="2160" w:hanging="360"/>
+      </w:pPr>
+      <w:rPr>
+        <w:rFonts w:ascii="Wingdings" w:hAnsi="Wingdings" w:hint="default"/>
+      </w:rPr>
+    </w:lvl>
+    <w:lvl w:ilvl="3" w:tplc="040B0001" w:tentative="1">
+      <w:start w:val="1"/>
+      <w:numFmt w:val="bullet"/>
+      <w:lvlText w:val=""/>
+      <w:lvlJc w:val="left"/>
+      <w:pPr>
+        <w:ind w:left="2880" w:hanging="360"/>
+      </w:pPr>
+      <w:rPr>
+        <w:rFonts w:ascii="Symbol" w:hAnsi="Symbol" w:hint="default"/>
+      </w:rPr>
+    </w:lvl>
+    <w:lvl w:ilvl="4" w:tplc="040B0003" w:tentative="1">
+      <w:start w:val="1"/>
+      <w:numFmt w:val="bullet"/>
+      <w:lvlText w:val="o"/>
+      <w:lvlJc w:val="left"/>
+      <w:pPr>
+        <w:ind w:left="3600" w:hanging="360"/>
+      </w:pPr>
+      <w:rPr>
+        <w:rFonts w:ascii="Courier New" w:hAnsi="Courier New" w:cs="Courier New" w:hint="default"/>
+      </w:rPr>
+    </w:lvl>
+    <w:lvl w:ilvl="5" w:tplc="040B0005" w:tentative="1">
+      <w:start w:val="1"/>
+      <w:numFmt w:val="bullet"/>
+      <w:lvlText w:val=""/>
+      <w:lvlJc w:val="left"/>
+      <w:pPr>
+        <w:ind w:left="4320" w:hanging="360"/>
+      </w:pPr>
+      <w:rPr>
+        <w:rFonts w:ascii="Wingdings" w:hAnsi="Wingdings" w:hint="default"/>
+      </w:rPr>
+    </w:lvl>
+    <w:lvl w:ilvl="6" w:tplc="040B0001" w:tentative="1">
+      <w:start w:val="1"/>
+      <w:numFmt w:val="bullet"/>
+      <w:lvlText w:val=""/>
+      <w:lvlJc w:val="left"/>
+      <w:pPr>
+        <w:ind w:left="5040" w:hanging="360"/>
+      </w:pPr>
+      <w:rPr>
+        <w:rFonts w:ascii="Symbol" w:hAnsi="Symbol" w:hint="default"/>
+      </w:rPr>
+    </w:lvl>
+    <w:lvl w:ilvl="7" w:tplc="040B0003" w:tentative="1">
+      <w:start w:val="1"/>
+      <w:numFmt w:val="bullet"/>
+      <w:lvlText w:val="o"/>
+      <w:lvlJc w:val="left"/>
+      <w:pPr>
+        <w:ind w:left="5760" w:hanging="360"/>
+      </w:pPr>
+      <w:rPr>
+        <w:rFonts w:ascii="Courier New" w:hAnsi="Courier New" w:cs="Courier New" w:hint="default"/>
+      </w:rPr>
+    </w:lvl>
+    <w:lvl w:ilvl="8" w:tplc="040B0005" w:tentative="1">
+      <w:start w:val="1"/>
+      <w:numFmt w:val="bullet"/>
+      <w:lvlText w:val=""/>
+      <w:lvlJc w:val="left"/>
+      <w:pPr>
+        <w:ind w:left="6480" w:hanging="360"/>
+      </w:pPr>
+      <w:rPr>
+        <w:rFonts w:ascii="Wingdings" w:hAnsi="Wingdings" w:hint="default"/>
+      </w:rPr>
+    </w:lvl>
+  </w:abstractNum>
   <w:num w:numId="1">
-    <w:abstractNumId w:val="3"/>
+    <w:abstractNumId w:val="5"/>
   </w:num>
   <w:num w:numId="2">
-    <w:abstractNumId w:val="2"/>
+    <w:abstractNumId w:val="4"/>
   </w:num>
   <w:num w:numId="3">
     <w:abstractNumId w:val="0"/>
   </w:num>
   <w:num w:numId="4">
     <w:abstractNumId w:val="1"/>
+  </w:num>
+  <w:num w:numId="5">
+    <w:abstractNumId w:val="2"/>
+  </w:num>
+  <w:num w:numId="6">
+    <w:abstractNumId w:val="6"/>
+  </w:num>
+  <w:num w:numId="7">
+    <w:abstractNumId w:val="3"/>
   </w:num>
 </w:numbering>
 </file>
@@ -10830,7 +11799,7 @@
 </file>
 
 <file path=customXml/itemProps1.xml><?xml version="1.0" encoding="utf-8"?>
-<ds:datastoreItem xmlns:ds="http://schemas.openxmlformats.org/officeDocument/2006/customXml" ds:itemID="{A98886DE-F245-40EA-B608-20EB0EECFFB6}">
+<ds:datastoreItem xmlns:ds="http://schemas.openxmlformats.org/officeDocument/2006/customXml" ds:itemID="{CA9B818D-96A9-4E22-974D-978FF00B6EFA}">
   <ds:schemaRefs>
     <ds:schemaRef ds:uri="http://schemas.openxmlformats.org/officeDocument/2006/bibliography"/>
   </ds:schemaRefs>

</xml_diff>